<commit_message>
docs: explain the splicing process in the report
</commit_message>
<xml_diff>
--- a/docs/Relatorio Final - Rafael Takeguma Goto.docx
+++ b/docs/Relatorio Final - Rafael Takeguma Goto.docx
@@ -1,6 +1,6 @@
 
 <file path=word/document.xml><?xml version="1.0" encoding="utf-8"?>
-<w:document xmlns:wpc="http://schemas.microsoft.com/office/word/2010/wordprocessingCanvas" xmlns:cx="http://schemas.microsoft.com/office/drawing/2014/chartex" xmlns:cx1="http://schemas.microsoft.com/office/drawing/2015/9/8/chartex" xmlns:cx2="http://schemas.microsoft.com/office/drawing/2015/10/21/chartex" xmlns:cx3="http://schemas.microsoft.com/office/drawing/2016/5/9/chartex" xmlns:cx4="http://schemas.microsoft.com/office/drawing/2016/5/10/chartex" xmlns:cx5="http://schemas.microsoft.com/office/drawing/2016/5/11/chartex" xmlns:cx6="http://schemas.microsoft.com/office/drawing/2016/5/12/chartex" xmlns:cx7="http://schemas.microsoft.com/office/drawing/2016/5/13/chartex" xmlns:cx8="http://schemas.microsoft.com/office/drawing/2016/5/14/chartex" xmlns:mc="http://schemas.openxmlformats.org/markup-compatibility/2006" xmlns:aink="http://schemas.microsoft.com/office/drawing/2016/ink" xmlns:am3d="http://schemas.microsoft.com/office/drawing/2017/model3d" xmlns:o="urn:schemas-microsoft-com:office:office" xmlns:oel="http://schemas.microsoft.com/office/2019/extlst" xmlns:r="http://schemas.openxmlformats.org/officeDocument/2006/relationships" xmlns:m="http://schemas.openxmlformats.org/officeDocument/2006/math" xmlns:v="urn:schemas-microsoft-com:vml" xmlns:wp14="http://schemas.microsoft.com/office/word/2010/wordprocessingDrawing" xmlns:wp="http://schemas.openxmlformats.org/drawingml/2006/wordprocessingDrawing" xmlns:w10="urn:schemas-microsoft-com:office:word" xmlns:w="http://schemas.openxmlformats.org/wordprocessingml/2006/main" xmlns:w14="http://schemas.microsoft.com/office/word/2010/wordml" xmlns:w15="http://schemas.microsoft.com/office/word/2012/wordml" xmlns:w16cex="http://schemas.microsoft.com/office/word/2018/wordml/cex" xmlns:w16cid="http://schemas.microsoft.com/office/word/2016/wordml/cid" xmlns:w16="http://schemas.microsoft.com/office/word/2018/wordml" xmlns:w16du="http://schemas.microsoft.com/office/word/2023/wordml/word16du" xmlns:w16sdtdh="http://schemas.microsoft.com/office/word/2020/wordml/sdtdatahash" xmlns:w16se="http://schemas.microsoft.com/office/word/2015/wordml/symex" xmlns:wpg="http://schemas.microsoft.com/office/word/2010/wordprocessingGroup" xmlns:wpi="http://schemas.microsoft.com/office/word/2010/wordprocessingInk" xmlns:wne="http://schemas.microsoft.com/office/word/2006/wordml" xmlns:wps="http://schemas.microsoft.com/office/word/2010/wordprocessingShape" mc:Ignorable="w14 w15 w16se w16cid w16 w16cex w16sdtdh w16du wp14">
+<w:document xmlns:wpc="http://schemas.microsoft.com/office/word/2010/wordprocessingCanvas" xmlns:cx="http://schemas.microsoft.com/office/drawing/2014/chartex" xmlns:cx1="http://schemas.microsoft.com/office/drawing/2015/9/8/chartex" xmlns:cx2="http://schemas.microsoft.com/office/drawing/2015/10/21/chartex" xmlns:cx3="http://schemas.microsoft.com/office/drawing/2016/5/9/chartex" xmlns:cx4="http://schemas.microsoft.com/office/drawing/2016/5/10/chartex" xmlns:cx5="http://schemas.microsoft.com/office/drawing/2016/5/11/chartex" xmlns:cx6="http://schemas.microsoft.com/office/drawing/2016/5/12/chartex" xmlns:cx7="http://schemas.microsoft.com/office/drawing/2016/5/13/chartex" xmlns:cx8="http://schemas.microsoft.com/office/drawing/2016/5/14/chartex" xmlns:mc="http://schemas.openxmlformats.org/markup-compatibility/2006" xmlns:aink="http://schemas.microsoft.com/office/drawing/2016/ink" xmlns:am3d="http://schemas.microsoft.com/office/drawing/2017/model3d" xmlns:o="urn:schemas-microsoft-com:office:office" xmlns:oel="http://schemas.microsoft.com/office/2019/extlst" xmlns:r="http://schemas.openxmlformats.org/officeDocument/2006/relationships" xmlns:m="http://schemas.openxmlformats.org/officeDocument/2006/math" xmlns:v="urn:schemas-microsoft-com:vml" xmlns:wp14="http://schemas.microsoft.com/office/word/2010/wordprocessingDrawing" xmlns:wp="http://schemas.openxmlformats.org/drawingml/2006/wordprocessingDrawing" xmlns:w10="urn:schemas-microsoft-com:office:word" xmlns:w="http://schemas.openxmlformats.org/wordprocessingml/2006/main" xmlns:w14="http://schemas.microsoft.com/office/word/2010/wordml" xmlns:w15="http://schemas.microsoft.com/office/word/2012/wordml" xmlns:w16cex="http://schemas.microsoft.com/office/word/2018/wordml/cex" xmlns:w16cid="http://schemas.microsoft.com/office/word/2016/wordml/cid" xmlns:w16="http://schemas.microsoft.com/office/word/2018/wordml" xmlns:w16du="http://schemas.microsoft.com/office/word/2023/wordml/word16du" xmlns:w16sdtdh="http://schemas.microsoft.com/office/word/2020/wordml/sdtdatahash" xmlns:w16sdtfl="http://schemas.microsoft.com/office/word/2024/wordml/sdtformatlock" xmlns:w16se="http://schemas.microsoft.com/office/word/2015/wordml/symex" xmlns:wpg="http://schemas.microsoft.com/office/word/2010/wordprocessingGroup" xmlns:wpi="http://schemas.microsoft.com/office/word/2010/wordprocessingInk" xmlns:wne="http://schemas.microsoft.com/office/word/2006/wordml" xmlns:wps="http://schemas.microsoft.com/office/word/2010/wordprocessingShape" mc:Ignorable="w14 w15 w16se w16cid w16 w16cex w16sdtdh w16sdtfl w16du wp14">
   <w:body>
     <w:p>
       <w:pPr>
@@ -4139,16 +4139,8 @@
         <w:rPr>
           <w:szCs w:val="24"/>
         </w:rPr>
-        <w:t xml:space="preserve">fis </w:t>
-      </w:r>
-      <w:proofErr w:type="spellStart"/>
-      <w:r>
-        <w:rPr>
-          <w:szCs w:val="24"/>
-        </w:rPr>
-        <w:t>petrofísicos</w:t>
-      </w:r>
-      <w:proofErr w:type="spellEnd"/>
+        <w:t>fis petrofísicos</w:t>
+      </w:r>
       <w:r>
         <w:rPr>
           <w:szCs w:val="24"/>
@@ -4709,48 +4701,60 @@
           <w:iCs/>
           <w:szCs w:val="24"/>
         </w:rPr>
-        <w:t xml:space="preserve">Digital Log </w:t>
-      </w:r>
-      <w:proofErr w:type="spellStart"/>
-      <w:r>
-        <w:rPr>
-          <w:i/>
-          <w:iCs/>
+        <w:t>Digital Log Interchange Standard</w:t>
+      </w:r>
+      <w:r>
+        <w:rPr>
           <w:szCs w:val="24"/>
         </w:rPr>
-        <w:t>Interchange</w:t>
-      </w:r>
-      <w:proofErr w:type="spellEnd"/>
-      <w:r>
-        <w:rPr>
-          <w:i/>
-          <w:iCs/>
+        <w:t xml:space="preserve"> (DLIS) e </w:t>
+      </w:r>
+      <w:r>
+        <w:rPr>
           <w:szCs w:val="24"/>
         </w:rPr>
-        <w:t xml:space="preserve"> Standard</w:t>
+        <w:t xml:space="preserve">o </w:t>
       </w:r>
       <w:r>
         <w:rPr>
           <w:szCs w:val="24"/>
         </w:rPr>
-        <w:t xml:space="preserve"> (DLIS) e </w:t>
+        <w:t>Arquivo Geral de Poço (AGP)</w:t>
       </w:r>
       <w:r>
         <w:rPr>
           <w:szCs w:val="24"/>
         </w:rPr>
-        <w:t xml:space="preserve">o </w:t>
+        <w:t>.</w:t>
       </w:r>
       <w:r>
         <w:rPr>
           <w:szCs w:val="24"/>
         </w:rPr>
-        <w:t>Arquivo Geral de Poço (AGP)</w:t>
+        <w:t xml:space="preserve"> </w:t>
       </w:r>
       <w:r>
         <w:rPr>
           <w:szCs w:val="24"/>
         </w:rPr>
+        <w:t xml:space="preserve">Os </w:t>
+      </w:r>
+      <w:r>
+        <w:rPr>
+          <w:szCs w:val="24"/>
+        </w:rPr>
+        <w:t>arquivos em formato DLIS</w:t>
+      </w:r>
+      <w:r>
+        <w:rPr>
+          <w:szCs w:val="24"/>
+        </w:rPr>
+        <w:t xml:space="preserve"> possuem os registros de perfis petrofísicos dos poços de petróleo</w:t>
+      </w:r>
+      <w:r>
+        <w:rPr>
+          <w:szCs w:val="24"/>
+        </w:rPr>
         <w:t>.</w:t>
       </w:r>
       <w:r>
@@ -4763,71 +4767,13 @@
         <w:rPr>
           <w:szCs w:val="24"/>
         </w:rPr>
-        <w:t xml:space="preserve">Os </w:t>
+        <w:t>O</w:t>
       </w:r>
       <w:r>
         <w:rPr>
           <w:szCs w:val="24"/>
         </w:rPr>
-        <w:t>arquivos em formato DLIS</w:t>
-      </w:r>
-      <w:r>
-        <w:rPr>
-          <w:szCs w:val="24"/>
-        </w:rPr>
-        <w:t xml:space="preserve"> possuem os registros de perfis </w:t>
-      </w:r>
-      <w:proofErr w:type="spellStart"/>
-      <w:r>
-        <w:rPr>
-          <w:szCs w:val="24"/>
-        </w:rPr>
-        <w:t>petrofísicos</w:t>
-      </w:r>
-      <w:proofErr w:type="spellEnd"/>
-      <w:r>
-        <w:rPr>
-          <w:szCs w:val="24"/>
-        </w:rPr>
-        <w:t xml:space="preserve"> dos poços de petróleo</w:t>
-      </w:r>
-      <w:r>
-        <w:rPr>
-          <w:szCs w:val="24"/>
-        </w:rPr>
-        <w:t>.</w:t>
-      </w:r>
-      <w:r>
-        <w:rPr>
-          <w:szCs w:val="24"/>
-        </w:rPr>
-        <w:t xml:space="preserve"> </w:t>
-      </w:r>
-      <w:r>
-        <w:rPr>
-          <w:szCs w:val="24"/>
-        </w:rPr>
-        <w:t>O</w:t>
-      </w:r>
-      <w:r>
-        <w:rPr>
-          <w:szCs w:val="24"/>
-        </w:rPr>
-        <w:t xml:space="preserve">s arquivos AGP são extratos digitais, em formato </w:t>
-      </w:r>
-      <w:proofErr w:type="spellStart"/>
-      <w:r>
-        <w:rPr>
-          <w:szCs w:val="24"/>
-        </w:rPr>
-        <w:t>txt</w:t>
-      </w:r>
-      <w:proofErr w:type="spellEnd"/>
-      <w:r>
-        <w:rPr>
-          <w:szCs w:val="24"/>
-        </w:rPr>
-        <w:t>, que cont</w:t>
+        <w:t>s arquivos AGP são extratos digitais, em formato txt, que cont</w:t>
       </w:r>
       <w:r>
         <w:rPr>
@@ -5868,14 +5814,9 @@
       </w:pPr>
       <w:bookmarkStart w:id="6" w:name="_Toc175448385"/>
       <w:r>
-        <w:t xml:space="preserve">Curvas de perfis </w:t>
-      </w:r>
-      <w:proofErr w:type="spellStart"/>
-      <w:r>
-        <w:t>petrofísicos</w:t>
+        <w:t>Curvas de perfis petrofísicos</w:t>
       </w:r>
       <w:bookmarkEnd w:id="6"/>
-      <w:proofErr w:type="spellEnd"/>
     </w:p>
     <w:p>
       <w:pPr>
@@ -5889,16 +5830,11 @@
         <w:t>9</w:t>
       </w:r>
       <w:r>
-        <w:t xml:space="preserve"> curvas de perfis </w:t>
-      </w:r>
-      <w:proofErr w:type="spellStart"/>
-      <w:r>
-        <w:t>petrofísic</w:t>
+        <w:t xml:space="preserve"> curvas de perfis petrofísic</w:t>
       </w:r>
       <w:r>
         <w:t>os</w:t>
       </w:r>
-      <w:proofErr w:type="spellEnd"/>
       <w:r>
         <w:t>, assim como no trabalho de S</w:t>
       </w:r>
@@ -5930,15 +5866,7 @@
         </w:numPr>
       </w:pPr>
       <w:r>
-        <w:t xml:space="preserve">Raios Gama (GR): Detecta a radioatividade natural total da formação geológica. É mais utilizada para identificação da litologia e cálculo do teor de argila nas litologias. As unidades são em </w:t>
-      </w:r>
-      <w:proofErr w:type="spellStart"/>
-      <w:r>
-        <w:t>°API</w:t>
-      </w:r>
-      <w:proofErr w:type="spellEnd"/>
-      <w:r>
-        <w:t>.</w:t>
+        <w:t>Raios Gama (GR): Detecta a radioatividade natural total da formação geológica. É mais utilizada para identificação da litologia e cálculo do teor de argila nas litologias. As unidades são em °API.</w:t>
       </w:r>
     </w:p>
     <w:p>
@@ -5950,23 +5878,7 @@
         </w:numPr>
       </w:pPr>
       <w:r>
-        <w:t xml:space="preserve">Porosidade </w:t>
-      </w:r>
-      <w:proofErr w:type="spellStart"/>
-      <w:r>
-        <w:t>Neutrônica</w:t>
-      </w:r>
-      <w:proofErr w:type="spellEnd"/>
-      <w:r>
-        <w:t xml:space="preserve"> (NPHI): As versões mais avançadas desta ferramenta medem a quantidade de nêutrons </w:t>
-      </w:r>
-      <w:proofErr w:type="spellStart"/>
-      <w:r>
-        <w:t>epitermal</w:t>
-      </w:r>
-      <w:proofErr w:type="spellEnd"/>
-      <w:r>
-        <w:t xml:space="preserve"> e/ou termal da rocha após o bombardeio de nêutrons de</w:t>
+        <w:t>Porosidade Neutrônica (NPHI): As versões mais avançadas desta ferramenta medem a quantidade de nêutrons epitermal e/ou termal da rocha após o bombardeio de nêutrons de</w:t>
       </w:r>
       <w:r>
         <w:t xml:space="preserve"> </w:t>
@@ -6020,13 +5932,8 @@
       <w:r>
         <w:t xml:space="preserve">Unidades: </w:t>
       </w:r>
-      <w:proofErr w:type="spellStart"/>
-      <w:r>
-        <w:t>ohm·m</w:t>
-      </w:r>
-      <w:proofErr w:type="spellEnd"/>
-      <w:r>
-        <w:t>.</w:t>
+      <w:r>
+        <w:t>ohm·m.</w:t>
       </w:r>
     </w:p>
     <w:p>
@@ -6044,15 +5951,7 @@
         <w:t xml:space="preserve"> </w:t>
       </w:r>
       <w:r>
-        <w:t xml:space="preserve">fixa na ferramenta, de uma onda mecânica </w:t>
-      </w:r>
-      <w:proofErr w:type="spellStart"/>
-      <w:r>
-        <w:t>compressional</w:t>
-      </w:r>
-      <w:proofErr w:type="spellEnd"/>
-      <w:r>
-        <w:t>. É utilizado essencialmente na</w:t>
+        <w:t>fixa na ferramenta, de uma onda mecânica compressional. É utilizado essencialmente na</w:t>
       </w:r>
       <w:r>
         <w:t xml:space="preserve"> </w:t>
@@ -6100,15 +5999,7 @@
         <w:t xml:space="preserve"> </w:t>
       </w:r>
       <w:r>
-        <w:t xml:space="preserve">camadas por um feixe </w:t>
-      </w:r>
-      <w:proofErr w:type="spellStart"/>
-      <w:r>
-        <w:t>monoenergético</w:t>
-      </w:r>
-      <w:proofErr w:type="spellEnd"/>
-      <w:r>
-        <w:t xml:space="preserve"> de raios gama emitidos por uma fonte radioativa</w:t>
+        <w:t>camadas por um feixe monoenergético de raios gama emitidos por uma fonte radioativa</w:t>
       </w:r>
       <w:r>
         <w:t xml:space="preserve"> </w:t>
@@ -6144,15 +6035,7 @@
         <w:t xml:space="preserve"> </w:t>
       </w:r>
       <w:r>
-        <w:t xml:space="preserve">curva de densidade. Serve como controle de qualidade </w:t>
-      </w:r>
-      <w:proofErr w:type="gramStart"/>
-      <w:r>
-        <w:t>da mesma</w:t>
-      </w:r>
-      <w:proofErr w:type="gramEnd"/>
-      <w:r>
-        <w:t>. Mostra a correção que</w:t>
+        <w:t>curva de densidade. Serve como controle de qualidade da mesma. Mostra a correção que</w:t>
       </w:r>
       <w:r>
         <w:t xml:space="preserve"> </w:t>
@@ -6212,15 +6095,7 @@
         <w:t xml:space="preserve"> </w:t>
       </w:r>
       <w:r>
-        <w:t>na identificação litológica. Unidades: B/e (Barns/</w:t>
-      </w:r>
-      <w:proofErr w:type="spellStart"/>
-      <w:r>
-        <w:t>électron</w:t>
-      </w:r>
-      <w:proofErr w:type="spellEnd"/>
-      <w:r>
-        <w:t xml:space="preserve"> - unidade de absorção de fator</w:t>
+        <w:t>na identificação litológica. Unidades: B/e (Barns/électron - unidade de absorção de fator</w:t>
       </w:r>
       <w:r>
         <w:t xml:space="preserve"> </w:t>
@@ -6237,38 +6112,17 @@
           <w:numId w:val="22"/>
         </w:numPr>
       </w:pPr>
-      <w:proofErr w:type="spellStart"/>
-      <w:r>
-        <w:t>Caliper</w:t>
-      </w:r>
-      <w:proofErr w:type="spellEnd"/>
-      <w:r>
-        <w:t xml:space="preserve"> (CAL): Esta curva é adquirida, geralmente, em conjunto com a curva de densidade</w:t>
+      <w:r>
+        <w:t>Caliper (CAL): Esta curva é adquirida, geralmente, em conjunto com a curva de densidade</w:t>
       </w:r>
       <w:r>
         <w:t xml:space="preserve"> </w:t>
       </w:r>
       <w:r>
-        <w:t xml:space="preserve">e mede o diâmetro do poço e a “rugosidade” da parede </w:t>
-      </w:r>
-      <w:proofErr w:type="gramStart"/>
-      <w:r>
-        <w:t>do mesmo</w:t>
-      </w:r>
-      <w:proofErr w:type="gramEnd"/>
-      <w:r>
-        <w:t xml:space="preserve">. </w:t>
-      </w:r>
-      <w:r>
-        <w:t xml:space="preserve">É utilizada como controle de qualidade dos perfis corridos permitindo </w:t>
-      </w:r>
-      <w:proofErr w:type="spellStart"/>
-      <w:r>
-        <w:t>identicar</w:t>
-      </w:r>
-      <w:proofErr w:type="spellEnd"/>
-      <w:r>
-        <w:t xml:space="preserve"> os trechos com grandes desmoronamento</w:t>
+        <w:t xml:space="preserve">e mede o diâmetro do poço e a “rugosidade” da parede do mesmo. </w:t>
+      </w:r>
+      <w:r>
+        <w:t>É utilizada como controle de qualidade dos perfis corridos permitindo identicar os trechos com grandes desmoronamento</w:t>
       </w:r>
       <w:r>
         <w:t>s</w:t>
@@ -6821,7 +6675,6 @@
                 <w:szCs w:val="20"/>
               </w:rPr>
             </w:pPr>
-            <w:proofErr w:type="spellStart"/>
             <w:r>
               <w:rPr>
                 <w:sz w:val="20"/>
@@ -6829,7 +6682,6 @@
               </w:rPr>
               <w:t>Cotinguiba</w:t>
             </w:r>
-            <w:proofErr w:type="spellEnd"/>
           </w:p>
         </w:tc>
         <w:tc>
@@ -6871,7 +6723,6 @@
                 <w:szCs w:val="20"/>
               </w:rPr>
             </w:pPr>
-            <w:proofErr w:type="spellStart"/>
             <w:r>
               <w:rPr>
                 <w:sz w:val="20"/>
@@ -6879,7 +6730,6 @@
               </w:rPr>
               <w:t>Sapucari</w:t>
             </w:r>
-            <w:proofErr w:type="spellEnd"/>
           </w:p>
         </w:tc>
         <w:tc>
@@ -7361,7 +7211,6 @@
                 <w:szCs w:val="20"/>
               </w:rPr>
             </w:pPr>
-            <w:proofErr w:type="spellStart"/>
             <w:r>
               <w:rPr>
                 <w:sz w:val="20"/>
@@ -7369,7 +7218,6 @@
               </w:rPr>
               <w:t>Oiteirinhos</w:t>
             </w:r>
-            <w:proofErr w:type="spellEnd"/>
           </w:p>
         </w:tc>
         <w:tc>
@@ -8047,7 +7895,6 @@
                 <w:szCs w:val="20"/>
               </w:rPr>
             </w:pPr>
-            <w:proofErr w:type="spellStart"/>
             <w:r>
               <w:rPr>
                 <w:sz w:val="20"/>
@@ -8055,7 +7902,6 @@
               </w:rPr>
               <w:t>Aracaré</w:t>
             </w:r>
-            <w:proofErr w:type="spellEnd"/>
           </w:p>
         </w:tc>
         <w:tc>
@@ -8446,15 +8292,7 @@
         <w:ind w:firstLine="708"/>
       </w:pPr>
       <w:r>
-        <w:t xml:space="preserve">O foco central deste trabalho é a caracterização, por meio dos perfis </w:t>
-      </w:r>
-      <w:proofErr w:type="spellStart"/>
-      <w:r>
-        <w:t>petrofísicos</w:t>
-      </w:r>
-      <w:proofErr w:type="spellEnd"/>
-      <w:r>
-        <w:t xml:space="preserve">, das </w:t>
+        <w:t xml:space="preserve">O foco central deste trabalho é a caracterização, por meio dos perfis petrofísicos, das </w:t>
       </w:r>
       <w:r>
         <w:t>eletrofácies, que</w:t>
@@ -8499,23 +8337,7 @@
         <w:t>:</w:t>
       </w:r>
       <w:r>
-        <w:t xml:space="preserve"> Anidrita, Arenito, </w:t>
-      </w:r>
-      <w:proofErr w:type="spellStart"/>
-      <w:r>
-        <w:t>Calcarenito</w:t>
-      </w:r>
-      <w:proofErr w:type="spellEnd"/>
-      <w:r>
-        <w:t xml:space="preserve">, </w:t>
-      </w:r>
-      <w:proofErr w:type="spellStart"/>
-      <w:r>
-        <w:t>Calcilutito</w:t>
-      </w:r>
-      <w:proofErr w:type="spellEnd"/>
-      <w:r>
-        <w:t xml:space="preserve">, Conglomerado, Dolomito, Filito, </w:t>
+        <w:t xml:space="preserve"> Anidrita, Arenito, Calcarenito, Calcilutito, Conglomerado, Dolomito, Filito, </w:t>
       </w:r>
       <w:r>
         <w:lastRenderedPageBreak/>
@@ -8839,11 +8661,9 @@
       <w:r>
         <w:t xml:space="preserve"> (</w:t>
       </w:r>
-      <w:proofErr w:type="spellStart"/>
       <w:r>
         <w:t>pol</w:t>
       </w:r>
-      <w:proofErr w:type="spellEnd"/>
       <w:r>
         <w:t>)</w:t>
       </w:r>
@@ -8910,15 +8730,7 @@
         <w:t xml:space="preserve">Em determinados poços, </w:t>
       </w:r>
       <w:r>
-        <w:t xml:space="preserve">o arquivo </w:t>
-      </w:r>
-      <w:proofErr w:type="spellStart"/>
-      <w:r>
-        <w:t>dlis</w:t>
-      </w:r>
-      <w:proofErr w:type="spellEnd"/>
-      <w:r>
-        <w:t xml:space="preserve"> organizava os registros </w:t>
+        <w:t xml:space="preserve">o arquivo dlis organizava os registros </w:t>
       </w:r>
       <w:r>
         <w:t>de perfilagem</w:t>
@@ -8955,15 +8767,7 @@
         <w:t>possuíam</w:t>
       </w:r>
       <w:r>
-        <w:t xml:space="preserve"> registro de todas as curvas de perfis </w:t>
-      </w:r>
-      <w:proofErr w:type="spellStart"/>
-      <w:r>
-        <w:t>petrofísicos</w:t>
-      </w:r>
-      <w:proofErr w:type="spellEnd"/>
-      <w:r>
-        <w:t xml:space="preserve"> escolhidas para o trabalho.</w:t>
+        <w:t xml:space="preserve"> registro de todas as curvas de perfis petrofísicos escolhidas para o trabalho.</w:t>
       </w:r>
       <w:r>
         <w:t xml:space="preserve"> Para garantir </w:t>
@@ -9830,15 +9634,7 @@
         <w:t>De acordo com o especialista Luiz</w:t>
       </w:r>
       <w:r>
-        <w:t xml:space="preserve"> Henrique </w:t>
-      </w:r>
-      <w:proofErr w:type="spellStart"/>
-      <w:r>
-        <w:t>Vandelli</w:t>
-      </w:r>
-      <w:proofErr w:type="spellEnd"/>
-      <w:r>
-        <w:t xml:space="preserve">, </w:t>
+        <w:t xml:space="preserve"> Henrique Vandelli, </w:t>
       </w:r>
       <w:r>
         <w:t>existem inúmer</w:t>
@@ -9889,15 +9685,7 @@
         <w:t>:</w:t>
       </w:r>
       <w:r>
-        <w:t xml:space="preserve"> indução e </w:t>
-      </w:r>
-      <w:proofErr w:type="spellStart"/>
-      <w:r>
-        <w:t>laterolog</w:t>
-      </w:r>
-      <w:proofErr w:type="spellEnd"/>
-      <w:r>
-        <w:t>. O princípio da</w:t>
+        <w:t xml:space="preserve"> indução e laterolog. O princípio da</w:t>
       </w:r>
       <w:r>
         <w:t xml:space="preserve"> indução</w:t>
@@ -9921,15 +9709,7 @@
         <w:t>Já</w:t>
       </w:r>
       <w:r>
-        <w:t xml:space="preserve"> o </w:t>
-      </w:r>
-      <w:proofErr w:type="spellStart"/>
-      <w:r>
-        <w:t>laterolog</w:t>
-      </w:r>
-      <w:proofErr w:type="spellEnd"/>
-      <w:r>
-        <w:t xml:space="preserve"> </w:t>
+        <w:t xml:space="preserve"> o laterolog </w:t>
       </w:r>
       <w:r>
         <w:t xml:space="preserve">possui as curvas LLD, RLLD, HDRS, HLLD, LL7 </w:t>
@@ -10276,17 +10056,8 @@
                 <w:sz w:val="20"/>
                 <w:szCs w:val="20"/>
               </w:rPr>
-              <w:t xml:space="preserve">Porosidade </w:t>
-            </w:r>
-            <w:proofErr w:type="spellStart"/>
-            <w:r>
-              <w:rPr>
-                <w:sz w:val="20"/>
-                <w:szCs w:val="20"/>
-              </w:rPr>
-              <w:t>Neutrônica</w:t>
-            </w:r>
-            <w:proofErr w:type="spellEnd"/>
+              <w:t>Porosidade Neutrônica</w:t>
+            </w:r>
           </w:p>
         </w:tc>
         <w:tc>
@@ -10704,7 +10475,6 @@
                 <w:szCs w:val="20"/>
               </w:rPr>
             </w:pPr>
-            <w:proofErr w:type="spellStart"/>
             <w:r>
               <w:rPr>
                 <w:sz w:val="20"/>
@@ -10712,7 +10482,6 @@
               </w:rPr>
               <w:t>Caliper</w:t>
             </w:r>
-            <w:proofErr w:type="spellEnd"/>
           </w:p>
         </w:tc>
         <w:tc>
@@ -11940,13 +11709,8 @@
         <w:t xml:space="preserve"> litologia correspondente aos</w:t>
       </w:r>
       <w:r>
-        <w:t xml:space="preserve"> 248 registros de propriedades de perfis </w:t>
-      </w:r>
-      <w:proofErr w:type="spellStart"/>
-      <w:r>
-        <w:t>petrofísicos</w:t>
-      </w:r>
-      <w:proofErr w:type="spellEnd"/>
+        <w:t xml:space="preserve"> 248 registros de propriedades de perfis petrofísicos</w:t>
+      </w:r>
       <w:r>
         <w:t xml:space="preserve"> separados para teste.</w:t>
       </w:r>
@@ -12042,7 +11806,6 @@
         </w:rPr>
         <w:t xml:space="preserve">De acordo com os especialistas, não foi observado, até então, na unidade </w:t>
       </w:r>
-      <w:proofErr w:type="gramStart"/>
       <w:r>
         <w:rPr>
           <w:color w:val="000000"/>
@@ -12057,16 +11820,7 @@
           <w:spacing w:val="2"/>
           <w:sz w:val="23"/>
         </w:rPr>
-        <w:t>  a</w:t>
-      </w:r>
-      <w:proofErr w:type="gramEnd"/>
-      <w:r>
-        <w:rPr>
-          <w:color w:val="000000"/>
-          <w:spacing w:val="2"/>
-          <w:sz w:val="23"/>
-        </w:rPr>
-        <w:t xml:space="preserve"> existência de mais de um tipo litológico. Desse modo, todos os registros de “metamórfica não identificada” foram convertidos em xisto, e os filitos foram considerados como erros de classificação.</w:t>
+        <w:t>  a existência de mais de um tipo litológico. Desse modo, todos os registros de “metamórfica não identificada” foram convertidos em xisto, e os filitos foram considerados como erros de classificação.</w:t>
       </w:r>
     </w:p>
     <w:p>
@@ -12092,65 +11846,29 @@
       <w:r>
         <w:t xml:space="preserve">Neste trabalho foi empregado o método de </w:t>
       </w:r>
-      <w:proofErr w:type="spellStart"/>
       <w:r>
         <w:rPr>
           <w:i/>
           <w:iCs/>
         </w:rPr>
-        <w:t>random</w:t>
-      </w:r>
-      <w:proofErr w:type="spellEnd"/>
+        <w:t>random forest</w:t>
+      </w:r>
+      <w:r>
+        <w:t>, algoritmo baseado em árvore com abordagem supervisionada, para caracterizar eletrofác</w:t>
+      </w:r>
+      <w:r>
+        <w:t>ie</w:t>
+      </w:r>
+      <w:r>
+        <w:t xml:space="preserve">s. Um modelo </w:t>
+      </w:r>
       <w:r>
         <w:rPr>
           <w:i/>
           <w:iCs/>
         </w:rPr>
-        <w:t xml:space="preserve"> </w:t>
-      </w:r>
-      <w:proofErr w:type="spellStart"/>
-      <w:r>
-        <w:rPr>
-          <w:i/>
-          <w:iCs/>
-        </w:rPr>
-        <w:t>forest</w:t>
-      </w:r>
-      <w:proofErr w:type="spellEnd"/>
-      <w:r>
-        <w:t>, algoritmo baseado em árvore com abordagem supervisionada, para caracterizar eletrofác</w:t>
-      </w:r>
-      <w:r>
-        <w:t>ie</w:t>
-      </w:r>
-      <w:r>
-        <w:t xml:space="preserve">s. Um modelo </w:t>
-      </w:r>
-      <w:proofErr w:type="spellStart"/>
-      <w:r>
-        <w:rPr>
-          <w:i/>
-          <w:iCs/>
-        </w:rPr>
-        <w:t>random</w:t>
-      </w:r>
-      <w:proofErr w:type="spellEnd"/>
-      <w:r>
-        <w:rPr>
-          <w:i/>
-          <w:iCs/>
-        </w:rPr>
-        <w:t xml:space="preserve"> </w:t>
-      </w:r>
-      <w:proofErr w:type="spellStart"/>
-      <w:r>
-        <w:rPr>
-          <w:i/>
-          <w:iCs/>
-        </w:rPr>
-        <w:t>forest</w:t>
-      </w:r>
-      <w:proofErr w:type="spellEnd"/>
+        <w:t>random forest</w:t>
+      </w:r>
       <w:r>
         <w:t xml:space="preserve"> de classificação é uma coleção de árvores de decisão, da qual a previsão final é obtida através de uma votação majoritária entre as previsões realizadas por cada uma das árvores individuais que compõem o algoritmo (</w:t>
       </w:r>
@@ -12238,15 +11956,7 @@
         <w:ind w:firstLine="708"/>
       </w:pPr>
       <w:r>
-        <w:t xml:space="preserve">Os perfis </w:t>
-      </w:r>
-      <w:proofErr w:type="spellStart"/>
-      <w:r>
-        <w:t>petrofísicos</w:t>
-      </w:r>
-      <w:proofErr w:type="spellEnd"/>
-      <w:r>
-        <w:t xml:space="preserve"> escolhidos para desempenharem papel de variável preditiva no </w:t>
+        <w:t xml:space="preserve">Os perfis petrofísicos escolhidos para desempenharem papel de variável preditiva no </w:t>
       </w:r>
       <w:r>
         <w:t xml:space="preserve">treinamento do modelo, são aqueles que, segundo os especialistas, são discriminatórios: </w:t>
@@ -12393,19 +12103,9 @@
       <w:r>
         <w:t xml:space="preserve">Esse método é denominado codificação </w:t>
       </w:r>
-      <w:proofErr w:type="spellStart"/>
-      <w:r>
-        <w:t>One</w:t>
-      </w:r>
-      <w:proofErr w:type="spellEnd"/>
-      <w:r>
-        <w:t xml:space="preserve">-Hot </w:t>
-      </w:r>
-      <w:proofErr w:type="spellStart"/>
-      <w:r>
-        <w:t>Encoding</w:t>
-      </w:r>
-      <w:proofErr w:type="spellEnd"/>
+      <w:r>
+        <w:t>One-Hot Encoding</w:t>
+      </w:r>
       <w:r>
         <w:t>, pois apenas um dos atributos terá o valor 1 (ativo), enquanto os demais permanecerão com o valor 0 (inativos)</w:t>
       </w:r>
@@ -12418,31 +12118,13 @@
       <w:r>
         <w:t xml:space="preserve"> </w:t>
       </w:r>
-      <w:proofErr w:type="spellStart"/>
       <w:r>
         <w:rPr>
           <w:i/>
           <w:iCs/>
         </w:rPr>
-        <w:t>One</w:t>
-      </w:r>
-      <w:proofErr w:type="spellEnd"/>
-      <w:r>
-        <w:rPr>
-          <w:i/>
-          <w:iCs/>
-        </w:rPr>
-        <w:t xml:space="preserve">-Hot </w:t>
-      </w:r>
-      <w:proofErr w:type="spellStart"/>
-      <w:r>
-        <w:rPr>
-          <w:i/>
-          <w:iCs/>
-        </w:rPr>
-        <w:t>Encoding</w:t>
-      </w:r>
-      <w:proofErr w:type="spellEnd"/>
+        <w:t>One-Hot Encoding</w:t>
+      </w:r>
       <w:r>
         <w:rPr>
           <w:i/>
@@ -12599,7 +12281,6 @@
         </w:rPr>
         <w:t xml:space="preserve">Exemplo de colunas binárias geradas pelo processo de </w:t>
       </w:r>
-      <w:proofErr w:type="spellStart"/>
       <w:r>
         <w:rPr>
           <w:i/>
@@ -12607,29 +12288,8 @@
           <w:sz w:val="20"/>
           <w:szCs w:val="20"/>
         </w:rPr>
-        <w:t>One</w:t>
-      </w:r>
-      <w:proofErr w:type="spellEnd"/>
-      <w:r>
-        <w:rPr>
-          <w:i/>
-          <w:iCs/>
-          <w:sz w:val="20"/>
-          <w:szCs w:val="20"/>
-        </w:rPr>
-        <w:t xml:space="preserve">-Hot </w:t>
-      </w:r>
-      <w:proofErr w:type="spellStart"/>
-      <w:r>
-        <w:rPr>
-          <w:i/>
-          <w:iCs/>
-          <w:sz w:val="20"/>
-          <w:szCs w:val="20"/>
-        </w:rPr>
-        <w:t>Encoding</w:t>
-      </w:r>
-      <w:proofErr w:type="spellEnd"/>
+        <w:t>One-Hot Encoding</w:t>
+      </w:r>
     </w:p>
     <w:tbl>
       <w:tblPr>
@@ -14608,7 +14268,6 @@
                 <w:szCs w:val="20"/>
               </w:rPr>
             </w:pPr>
-            <w:proofErr w:type="spellStart"/>
             <w:r>
               <w:rPr>
                 <w:sz w:val="20"/>
@@ -14616,7 +14275,6 @@
               </w:rPr>
               <w:t>Calcarenito</w:t>
             </w:r>
-            <w:proofErr w:type="spellEnd"/>
           </w:p>
         </w:tc>
         <w:tc>
@@ -14686,7 +14344,6 @@
                 <w:szCs w:val="20"/>
               </w:rPr>
             </w:pPr>
-            <w:proofErr w:type="spellStart"/>
             <w:r>
               <w:rPr>
                 <w:sz w:val="20"/>
@@ -14694,7 +14351,6 @@
               </w:rPr>
               <w:t>Calcilutito</w:t>
             </w:r>
-            <w:proofErr w:type="spellEnd"/>
           </w:p>
         </w:tc>
         <w:tc>
@@ -15470,15 +15126,7 @@
         <w:t xml:space="preserve">apenas </w:t>
       </w:r>
       <w:r>
-        <w:t xml:space="preserve">com as curvas de perfis </w:t>
-      </w:r>
-      <w:proofErr w:type="spellStart"/>
-      <w:r>
-        <w:t>petrofísicos</w:t>
-      </w:r>
-      <w:proofErr w:type="spellEnd"/>
-      <w:r>
-        <w:t xml:space="preserve"> discriminatóri</w:t>
+        <w:t>com as curvas de perfis petrofísicos discriminatóri</w:t>
       </w:r>
       <w:r>
         <w:t>o</w:t>
@@ -15806,15 +15454,7 @@
         <w:t xml:space="preserve">de </w:t>
       </w:r>
       <w:r>
-        <w:t xml:space="preserve">70% de acerto, apenas </w:t>
-      </w:r>
-      <w:proofErr w:type="spellStart"/>
-      <w:r>
-        <w:t>Calcilutito</w:t>
-      </w:r>
-      <w:proofErr w:type="spellEnd"/>
-      <w:r>
-        <w:t xml:space="preserve"> e Dolomito obtiveram 63</w:t>
+        <w:t>70% de acerto, apenas Calcilutito e Dolomito obtiveram 63</w:t>
       </w:r>
       <w:r>
         <w:t>,</w:t>
@@ -15835,15 +15475,7 @@
         <w:t xml:space="preserve"> respectivamente. </w:t>
       </w:r>
       <w:r>
-        <w:t xml:space="preserve">O desempenho das previsões de </w:t>
-      </w:r>
-      <w:proofErr w:type="spellStart"/>
-      <w:r>
-        <w:t>Calcarenito</w:t>
-      </w:r>
-      <w:proofErr w:type="spellEnd"/>
-      <w:r>
-        <w:t xml:space="preserve"> e Siltito</w:t>
+        <w:t>O desempenho das previsões de Calcarenito e Siltito</w:t>
       </w:r>
       <w:r>
         <w:t xml:space="preserve">, se manteve entre 70% e 80%, enquanto </w:t>
@@ -15895,15 +15527,7 @@
       </w:pPr>
       <w:r>
         <w:lastRenderedPageBreak/>
-        <w:t xml:space="preserve">As amostras de teste se confundiram, principalmente, com a classe litológica mais frequente, o Folhelho. As classes </w:t>
-      </w:r>
-      <w:proofErr w:type="spellStart"/>
-      <w:r>
-        <w:t>Calcilutito</w:t>
-      </w:r>
-      <w:proofErr w:type="spellEnd"/>
-      <w:r>
-        <w:t xml:space="preserve"> e Siltito são as que mais se confundem com 26,4% e 26,3%, respectivamente, das amostras caracterizadas como Folhelho.</w:t>
+        <w:t>As amostras de teste se confundiram, principalmente, com a classe litológica mais frequente, o Folhelho. As classes Calcilutito e Siltito são as que mais se confundem com 26,4% e 26,3%, respectivamente, das amostras caracterizadas como Folhelho.</w:t>
       </w:r>
       <w:r>
         <w:t xml:space="preserve"> </w:t>
@@ -16285,15 +15909,7 @@
         <w:t>,</w:t>
       </w:r>
       <w:r>
-        <w:t>8% (</w:t>
-      </w:r>
-      <w:proofErr w:type="spellStart"/>
-      <w:r>
-        <w:t>Calcilutito</w:t>
-      </w:r>
-      <w:proofErr w:type="spellEnd"/>
-      <w:r>
-        <w:t>)</w:t>
+        <w:t>8% (Calcilutito)</w:t>
       </w:r>
       <w:r>
         <w:t>.</w:t>
@@ -16809,7 +16425,6 @@
                 <w:szCs w:val="20"/>
               </w:rPr>
             </w:pPr>
-            <w:proofErr w:type="spellStart"/>
             <w:r>
               <w:rPr>
                 <w:sz w:val="20"/>
@@ -16817,7 +16432,6 @@
               </w:rPr>
               <w:t>Calcarenito</w:t>
             </w:r>
-            <w:proofErr w:type="spellEnd"/>
           </w:p>
         </w:tc>
         <w:tc>
@@ -16951,7 +16565,6 @@
                 <w:szCs w:val="20"/>
               </w:rPr>
             </w:pPr>
-            <w:proofErr w:type="spellStart"/>
             <w:r>
               <w:rPr>
                 <w:sz w:val="20"/>
@@ -16959,7 +16572,6 @@
               </w:rPr>
               <w:t>Calcilutito</w:t>
             </w:r>
-            <w:proofErr w:type="spellEnd"/>
           </w:p>
         </w:tc>
         <w:tc>
@@ -18161,7 +17773,6 @@
       <w:r>
         <w:t xml:space="preserve">comum para lidar com problemas de desequilíbrio entre classes: o </w:t>
       </w:r>
-      <w:proofErr w:type="spellStart"/>
       <w:r>
         <w:rPr>
           <w:i/>
@@ -18169,7 +17780,6 @@
         </w:rPr>
         <w:t>undersampling</w:t>
       </w:r>
-      <w:proofErr w:type="spellEnd"/>
       <w:r>
         <w:t xml:space="preserve">, do qual </w:t>
       </w:r>
@@ -18382,15 +17992,7 @@
         <w:t xml:space="preserve"> modelo utilizou as mesmas variáveis preditivas do </w:t>
       </w:r>
       <w:r>
-        <w:t xml:space="preserve">segundo, isto é, os sete perfis </w:t>
-      </w:r>
-      <w:proofErr w:type="spellStart"/>
-      <w:r>
-        <w:t>petrofísicos</w:t>
-      </w:r>
-      <w:proofErr w:type="spellEnd"/>
-      <w:r>
-        <w:t xml:space="preserve"> definidos em</w:t>
+        <w:t>segundo, isto é, os sete perfis petrofísicos definidos em</w:t>
       </w:r>
       <w:r>
         <w:t xml:space="preserve"> e as unidades geológicas apresentadas </w:t>
@@ -19213,7 +18815,6 @@
                 <w:szCs w:val="20"/>
               </w:rPr>
             </w:pPr>
-            <w:proofErr w:type="spellStart"/>
             <w:r>
               <w:rPr>
                 <w:sz w:val="20"/>
@@ -19221,7 +18822,6 @@
               </w:rPr>
               <w:t>Calcarenito</w:t>
             </w:r>
-            <w:proofErr w:type="spellEnd"/>
           </w:p>
         </w:tc>
         <w:tc>
@@ -19352,7 +18952,6 @@
                 <w:szCs w:val="20"/>
               </w:rPr>
             </w:pPr>
-            <w:proofErr w:type="spellStart"/>
             <w:r>
               <w:rPr>
                 <w:sz w:val="20"/>
@@ -19360,7 +18959,6 @@
               </w:rPr>
               <w:t>Calcilutito</w:t>
             </w:r>
-            <w:proofErr w:type="spellEnd"/>
           </w:p>
         </w:tc>
         <w:tc>
@@ -20356,15 +19954,7 @@
         <w:t>. O restante se manteve constante ou aumentou entre 0.1% e 1.7%. A</w:t>
       </w:r>
       <w:r>
-        <w:t xml:space="preserve">s maiores reduções se encontram nas classes Arenito, </w:t>
-      </w:r>
-      <w:proofErr w:type="spellStart"/>
-      <w:r>
-        <w:t>Calcilutito</w:t>
-      </w:r>
-      <w:proofErr w:type="spellEnd"/>
-      <w:r>
-        <w:t xml:space="preserve"> e Siltito</w:t>
+        <w:t>s maiores reduções se encontram nas classes Arenito, Calcilutito e Siltito</w:t>
       </w:r>
       <w:r>
         <w:t xml:space="preserve">: -4.0%, -5.7% e -10.9% respectivamente. </w:t>
@@ -21108,15 +20698,7 @@
         <w:t xml:space="preserve"> conteúdo</w:t>
       </w:r>
       <w:r>
-        <w:t xml:space="preserve"> apresentado na Figura 5, assim como nas matrizes de confusão dos modelos, observa-se uma diminuição no número de amostras de </w:t>
-      </w:r>
-      <w:proofErr w:type="spellStart"/>
-      <w:r>
-        <w:t>Calcilutito</w:t>
-      </w:r>
-      <w:proofErr w:type="spellEnd"/>
-      <w:r>
-        <w:t xml:space="preserve"> confundidas com Folhelho</w:t>
+        <w:t xml:space="preserve"> apresentado na Figura 5, assim como nas matrizes de confusão dos modelos, observa-se uma diminuição no número de amostras de Calcilutito confundidas com Folhelho</w:t>
       </w:r>
       <w:r>
         <w:t>,</w:t>
@@ -21228,7 +20810,6 @@
       <w:r>
         <w:t xml:space="preserve"> algoritmo de </w:t>
       </w:r>
-      <w:proofErr w:type="spellStart"/>
       <w:r>
         <w:rPr>
           <w:i/>
@@ -21241,204 +20822,192 @@
           <w:i/>
           <w:iCs/>
         </w:rPr>
-        <w:t>andom</w:t>
-      </w:r>
-      <w:proofErr w:type="spellEnd"/>
+        <w:t xml:space="preserve">andom </w:t>
+      </w:r>
       <w:r>
         <w:rPr>
           <w:i/>
           <w:iCs/>
         </w:rPr>
-        <w:t xml:space="preserve"> </w:t>
-      </w:r>
-      <w:proofErr w:type="spellStart"/>
+        <w:t>f</w:t>
+      </w:r>
       <w:r>
         <w:rPr>
           <w:i/>
           <w:iCs/>
         </w:rPr>
-        <w:t>f</w:t>
+        <w:t>orest</w:t>
+      </w:r>
+      <w:r>
+        <w:t>,</w:t>
       </w:r>
       <w:r>
         <w:rPr>
           <w:i/>
           <w:iCs/>
         </w:rPr>
-        <w:t>orest</w:t>
-      </w:r>
-      <w:proofErr w:type="spellEnd"/>
+        <w:t xml:space="preserve"> </w:t>
+      </w:r>
+      <w:r>
+        <w:t xml:space="preserve">recursos o suficiente para </w:t>
+      </w:r>
+      <w:r>
+        <w:t>capacitá-lo</w:t>
+      </w:r>
+      <w:r>
+        <w:t xml:space="preserve"> </w:t>
+      </w:r>
+      <w:r>
+        <w:t>a</w:t>
+      </w:r>
+      <w:r>
+        <w:t xml:space="preserve"> </w:t>
+      </w:r>
+      <w:r>
+        <w:t>realizar</w:t>
+      </w:r>
+      <w:r>
+        <w:t xml:space="preserve"> previsões acerca da</w:t>
+      </w:r>
+      <w:r>
+        <w:t xml:space="preserve"> identificação d</w:t>
+      </w:r>
+      <w:r>
+        <w:t>os tipos litológicos</w:t>
+      </w:r>
+      <w:r>
+        <w:t>.</w:t>
+      </w:r>
+      <w:r>
+        <w:t xml:space="preserve"> Os modelos treinados</w:t>
+      </w:r>
+      <w:r>
+        <w:t xml:space="preserve"> apresentaram</w:t>
+      </w:r>
+      <w:r>
+        <w:t xml:space="preserve">, </w:t>
+      </w:r>
+      <w:r>
+        <w:t>na</w:t>
+      </w:r>
+      <w:r>
+        <w:t xml:space="preserve"> maioria</w:t>
+      </w:r>
+      <w:r>
+        <w:t xml:space="preserve"> dos casos observados</w:t>
+      </w:r>
       <w:r>
         <w:t>,</w:t>
+      </w:r>
+      <w:r>
+        <w:t xml:space="preserve"> taxas de acerto por </w:t>
+      </w:r>
+      <w:r>
+        <w:t xml:space="preserve">litologia </w:t>
+      </w:r>
+      <w:r>
+        <w:t>variando</w:t>
+      </w:r>
+      <w:r>
+        <w:t xml:space="preserve"> entre 70</w:t>
+      </w:r>
+      <w:r>
+        <w:t>%</w:t>
+      </w:r>
+      <w:r>
+        <w:t xml:space="preserve"> e 100%</w:t>
+      </w:r>
+      <w:r>
+        <w:t>.</w:t>
+      </w:r>
+    </w:p>
+    <w:p>
+      <w:pPr>
+        <w:pStyle w:val="PargrafodaLista"/>
+        <w:ind w:firstLine="708"/>
+      </w:pPr>
+      <w:r>
+        <w:t>Foi possível nota</w:t>
+      </w:r>
+      <w:r>
+        <w:t>r</w:t>
+      </w:r>
+      <w:r>
+        <w:t>, através da comparação entre modelos</w:t>
+      </w:r>
+      <w:r>
+        <w:t>,</w:t>
+      </w:r>
+      <w:r>
+        <w:t xml:space="preserve"> que</w:t>
+      </w:r>
+      <w:r>
+        <w:t xml:space="preserve"> a prática de incluir as unidades em nível </w:t>
+      </w:r>
+      <w:r>
+        <w:t>hierárquico mais baixo</w:t>
+      </w:r>
+      <w:r>
+        <w:t xml:space="preserve"> no processo de </w:t>
+      </w:r>
+      <w:r>
+        <w:t>treinamento do algoritmo</w:t>
+      </w:r>
+      <w:r>
+        <w:t>, contribuiu</w:t>
+      </w:r>
+      <w:r>
+        <w:t xml:space="preserve"> para a precisão da classificação em estudo. Assim sendo, </w:t>
+      </w:r>
+      <w:r>
+        <w:t xml:space="preserve">conclui-se que as unidades geológicas possuem informações valiosas, </w:t>
+      </w:r>
+      <w:r>
+        <w:t xml:space="preserve">que podem ser utilizadas pelo processo de aprendizado de máquina, para melhor </w:t>
+      </w:r>
+      <w:r>
+        <w:t>discrimina</w:t>
+      </w:r>
+      <w:r>
+        <w:t>r</w:t>
+      </w:r>
+      <w:r>
+        <w:t xml:space="preserve"> os tipos litológicos</w:t>
+      </w:r>
+      <w:r>
+        <w:t xml:space="preserve"> em estudo</w:t>
+      </w:r>
+      <w:r>
+        <w:t>.</w:t>
+      </w:r>
+    </w:p>
+    <w:p>
+      <w:pPr>
+        <w:pStyle w:val="PargrafodaLista"/>
+        <w:ind w:firstLine="708"/>
+      </w:pPr>
+      <w:r>
+        <w:t xml:space="preserve">Ademais, </w:t>
+      </w:r>
+      <w:r>
+        <w:t>observou-se</w:t>
+      </w:r>
+      <w:r>
+        <w:t xml:space="preserve"> que, embora haja uma perda de informações</w:t>
+      </w:r>
+      <w:r>
+        <w:t xml:space="preserve"> </w:t>
+      </w:r>
+      <w:r>
+        <w:t xml:space="preserve">decorrente do processo de </w:t>
       </w:r>
       <w:r>
         <w:rPr>
           <w:i/>
           <w:iCs/>
         </w:rPr>
-        <w:t xml:space="preserve"> </w:t>
-      </w:r>
-      <w:r>
-        <w:t xml:space="preserve">recursos o suficiente para </w:t>
-      </w:r>
-      <w:r>
-        <w:t>capacitá-lo</w:t>
-      </w:r>
-      <w:r>
-        <w:t xml:space="preserve"> </w:t>
-      </w:r>
-      <w:r>
-        <w:t>a</w:t>
-      </w:r>
-      <w:r>
-        <w:t xml:space="preserve"> </w:t>
-      </w:r>
-      <w:r>
-        <w:t>realizar</w:t>
-      </w:r>
-      <w:r>
-        <w:t xml:space="preserve"> previsões acerca da</w:t>
-      </w:r>
-      <w:r>
-        <w:t xml:space="preserve"> identificação d</w:t>
-      </w:r>
-      <w:r>
-        <w:t>os tipos litológicos</w:t>
-      </w:r>
-      <w:r>
-        <w:t>.</w:t>
-      </w:r>
-      <w:r>
-        <w:t xml:space="preserve"> Os modelos treinados</w:t>
-      </w:r>
-      <w:r>
-        <w:t xml:space="preserve"> apresentaram</w:t>
-      </w:r>
-      <w:r>
-        <w:t xml:space="preserve">, </w:t>
-      </w:r>
-      <w:r>
-        <w:t>na</w:t>
-      </w:r>
-      <w:r>
-        <w:t xml:space="preserve"> maioria</w:t>
-      </w:r>
-      <w:r>
-        <w:t xml:space="preserve"> dos casos observados</w:t>
-      </w:r>
-      <w:r>
-        <w:t>,</w:t>
-      </w:r>
-      <w:r>
-        <w:t xml:space="preserve"> taxas de acerto por </w:t>
-      </w:r>
-      <w:r>
-        <w:t xml:space="preserve">litologia </w:t>
-      </w:r>
-      <w:r>
-        <w:t>variando</w:t>
-      </w:r>
-      <w:r>
-        <w:t xml:space="preserve"> entre 70</w:t>
-      </w:r>
-      <w:r>
-        <w:t>%</w:t>
-      </w:r>
-      <w:r>
-        <w:t xml:space="preserve"> e 100%</w:t>
-      </w:r>
-      <w:r>
-        <w:t>.</w:t>
-      </w:r>
-    </w:p>
-    <w:p>
-      <w:pPr>
-        <w:pStyle w:val="PargrafodaLista"/>
-        <w:ind w:firstLine="708"/>
-      </w:pPr>
-      <w:r>
-        <w:t>Foi possível nota</w:t>
-      </w:r>
-      <w:r>
-        <w:t>r</w:t>
-      </w:r>
-      <w:r>
-        <w:t>, através da comparação entre modelos</w:t>
-      </w:r>
-      <w:r>
-        <w:t>,</w:t>
-      </w:r>
-      <w:r>
-        <w:t xml:space="preserve"> que</w:t>
-      </w:r>
-      <w:r>
-        <w:t xml:space="preserve"> a prática de incluir as unidades em nível </w:t>
-      </w:r>
-      <w:r>
-        <w:t>hierárquico mais baixo</w:t>
-      </w:r>
-      <w:r>
-        <w:t xml:space="preserve"> no processo de </w:t>
-      </w:r>
-      <w:r>
-        <w:t>treinamento do algoritmo</w:t>
-      </w:r>
-      <w:r>
-        <w:t>, contribuiu</w:t>
-      </w:r>
-      <w:r>
-        <w:t xml:space="preserve"> para a precisão da classificação em estudo. Assim sendo, </w:t>
-      </w:r>
-      <w:r>
-        <w:t xml:space="preserve">conclui-se que as unidades geológicas possuem informações valiosas, </w:t>
-      </w:r>
-      <w:r>
-        <w:t xml:space="preserve">que podem ser utilizadas pelo processo de aprendizado de máquina, para melhor </w:t>
-      </w:r>
-      <w:r>
-        <w:t>discrimina</w:t>
-      </w:r>
-      <w:r>
-        <w:t>r</w:t>
-      </w:r>
-      <w:r>
-        <w:t xml:space="preserve"> os tipos litológicos</w:t>
-      </w:r>
-      <w:r>
-        <w:t xml:space="preserve"> em estudo</w:t>
-      </w:r>
-      <w:r>
-        <w:t>.</w:t>
-      </w:r>
-    </w:p>
-    <w:p>
-      <w:pPr>
-        <w:pStyle w:val="PargrafodaLista"/>
-        <w:ind w:firstLine="708"/>
-      </w:pPr>
-      <w:r>
-        <w:t xml:space="preserve">Ademais, </w:t>
-      </w:r>
-      <w:r>
-        <w:t>observou-se</w:t>
-      </w:r>
-      <w:r>
-        <w:t xml:space="preserve"> que, embora haja uma perda de informações</w:t>
-      </w:r>
-      <w:r>
-        <w:t xml:space="preserve"> </w:t>
-      </w:r>
-      <w:r>
-        <w:t xml:space="preserve">decorrente do processo de </w:t>
-      </w:r>
-      <w:proofErr w:type="spellStart"/>
-      <w:r>
-        <w:rPr>
-          <w:i/>
-          <w:iCs/>
-        </w:rPr>
         <w:t>undersampling</w:t>
       </w:r>
-      <w:proofErr w:type="spellEnd"/>
       <w:r>
         <w:t>,</w:t>
       </w:r>
@@ -21655,21 +21224,7 @@
         <w:rPr>
           <w:lang w:val="en-US"/>
         </w:rPr>
-        <w:t xml:space="preserve">Comparison of supervised and unsupervised approaches for mudstone lithofacies classification: Case studies from the Bakken and </w:t>
-      </w:r>
-      <w:proofErr w:type="spellStart"/>
-      <w:r>
-        <w:rPr>
-          <w:lang w:val="en-US"/>
-        </w:rPr>
-        <w:t>Mahantango</w:t>
-      </w:r>
-      <w:proofErr w:type="spellEnd"/>
-      <w:r>
-        <w:rPr>
-          <w:lang w:val="en-US"/>
-        </w:rPr>
-        <w:t>-Marcellus Shale, USA</w:t>
+        <w:t>Comparison of supervised and unsupervised approaches for mudstone lithofacies classification: Case studies from the Bakken and Mahantango-Marcellus Shale, USA</w:t>
       </w:r>
       <w:r>
         <w:rPr>
@@ -21766,21 +21321,7 @@
         <w:rPr>
           <w:lang w:val="en-US"/>
         </w:rPr>
-        <w:t>[</w:t>
-      </w:r>
-      <w:proofErr w:type="spellStart"/>
-      <w:r>
-        <w:rPr>
-          <w:lang w:val="en-US"/>
-        </w:rPr>
-        <w:t>S.l.</w:t>
-      </w:r>
-      <w:proofErr w:type="spellEnd"/>
-      <w:r>
-        <w:rPr>
-          <w:lang w:val="en-US"/>
-        </w:rPr>
-        <w:t>]:</w:t>
+        <w:t>[S.l.]:</w:t>
       </w:r>
       <w:r>
         <w:rPr>
@@ -21814,53 +21355,25 @@
         <w:rPr>
           <w:lang w:val="en-US"/>
         </w:rPr>
-        <w:t xml:space="preserve">GÉRON, A. Hands-On Machine Learning with Scikit-Learn, </w:t>
-      </w:r>
-      <w:proofErr w:type="spellStart"/>
+        <w:t>GÉRON, A. Hands-On Machine Learning with Scikit-Learn, Keras, and TensorFlow: Concepts,</w:t>
+      </w:r>
       <w:r>
         <w:rPr>
           <w:lang w:val="en-US"/>
         </w:rPr>
-        <w:t>Keras</w:t>
-      </w:r>
-      <w:proofErr w:type="spellEnd"/>
+        <w:t xml:space="preserve"> </w:t>
+      </w:r>
       <w:r>
         <w:rPr>
           <w:lang w:val="en-US"/>
         </w:rPr>
-        <w:t>, and TensorFlow: Concepts,</w:t>
+        <w:t xml:space="preserve">Tools, and Techniques to Build Intelligent Systems. </w:t>
       </w:r>
       <w:r>
         <w:rPr>
           <w:lang w:val="en-US"/>
         </w:rPr>
-        <w:t xml:space="preserve"> </w:t>
-      </w:r>
-      <w:r>
-        <w:rPr>
-          <w:lang w:val="en-US"/>
-        </w:rPr>
-        <w:t xml:space="preserve">Tools, and Techniques to Build Intelligent Systems. </w:t>
-      </w:r>
-      <w:r>
-        <w:rPr>
-          <w:lang w:val="en-US"/>
-        </w:rPr>
-        <w:t>[</w:t>
-      </w:r>
-      <w:proofErr w:type="spellStart"/>
-      <w:r>
-        <w:rPr>
-          <w:lang w:val="en-US"/>
-        </w:rPr>
-        <w:t>S.l.</w:t>
-      </w:r>
-      <w:proofErr w:type="spellEnd"/>
-      <w:r>
-        <w:rPr>
-          <w:lang w:val="en-US"/>
-        </w:rPr>
-        <w:t xml:space="preserve">]: O’Reilly Media, 2019. </w:t>
+        <w:t xml:space="preserve">[S.l.]: O’Reilly Media, 2019. </w:t>
       </w:r>
     </w:p>
     <w:p>
@@ -21884,55 +21397,22 @@
         </w:rPr>
         <w:t xml:space="preserve">PEDRAJAS, N. </w:t>
       </w:r>
-      <w:proofErr w:type="spellStart"/>
-      <w:r>
-        <w:t>Partial</w:t>
-      </w:r>
-      <w:proofErr w:type="spellEnd"/>
-      <w:r>
-        <w:t xml:space="preserve"> </w:t>
-      </w:r>
-      <w:proofErr w:type="spellStart"/>
-      <w:r>
-        <w:t>random</w:t>
-      </w:r>
-      <w:proofErr w:type="spellEnd"/>
-      <w:r>
-        <w:t xml:space="preserve"> </w:t>
-      </w:r>
-      <w:proofErr w:type="spellStart"/>
-      <w:r>
-        <w:t>under</w:t>
-      </w:r>
-      <w:proofErr w:type="spellEnd"/>
-      <w:r>
-        <w:t>/</w:t>
-      </w:r>
-      <w:proofErr w:type="spellStart"/>
-      <w:r>
-        <w:t>oversampling</w:t>
-      </w:r>
-      <w:proofErr w:type="spellEnd"/>
-      <w:r>
-        <w:t xml:space="preserve"> for </w:t>
-      </w:r>
-      <w:proofErr w:type="spellStart"/>
-      <w:r>
-        <w:t>multilabel</w:t>
-      </w:r>
-      <w:proofErr w:type="spellEnd"/>
-      <w:r>
-        <w:t xml:space="preserve"> </w:t>
-      </w:r>
-      <w:proofErr w:type="spellStart"/>
-      <w:r>
-        <w:t>problems</w:t>
-      </w:r>
-      <w:proofErr w:type="spellEnd"/>
-      <w:r>
+      <w:r>
+        <w:rPr>
+          <w:lang w:val="en-US"/>
+        </w:rPr>
+        <w:t>Partial random under/oversampling for multilabel problems</w:t>
+      </w:r>
+      <w:r>
+        <w:rPr>
+          <w:lang w:val="en-US"/>
+        </w:rPr>
         <w:t>, 2024</w:t>
       </w:r>
       <w:r>
+        <w:rPr>
+          <w:lang w:val="en-US"/>
+        </w:rPr>
         <w:t>.</w:t>
       </w:r>
     </w:p>
@@ -21995,23 +21475,7 @@
           <w:i/>
           <w:iCs/>
         </w:rPr>
-        <w:t xml:space="preserve">Cambridge </w:t>
-      </w:r>
-      <w:proofErr w:type="spellStart"/>
-      <w:r>
-        <w:rPr>
-          <w:i/>
-          <w:iCs/>
-        </w:rPr>
-        <w:t>University</w:t>
-      </w:r>
-      <w:proofErr w:type="spellEnd"/>
-      <w:r>
-        <w:rPr>
-          <w:i/>
-          <w:iCs/>
-        </w:rPr>
-        <w:t xml:space="preserve"> Press</w:t>
+        <w:t>Cambridge University Press</w:t>
       </w:r>
       <w:r>
         <w:t>, 2014.</w:t>
@@ -22066,19 +21530,11 @@
         </w:rPr>
         <w:t xml:space="preserve">, T. et al. </w:t>
       </w:r>
-      <w:proofErr w:type="gramStart"/>
       <w:r>
         <w:rPr>
           <w:lang w:val="en-US"/>
         </w:rPr>
-        <w:t>Random forest</w:t>
-      </w:r>
-      <w:proofErr w:type="gramEnd"/>
-      <w:r>
-        <w:rPr>
-          <w:lang w:val="en-US"/>
-        </w:rPr>
-        <w:t xml:space="preserve"> with feature selection and K-fold cross validation for predicting the electrical and thermal efficiencies of air based photovoltaic-thermal systems</w:t>
+        <w:t>Random forest with feature selection and K-fold cross validation for predicting the electrical and thermal efficiencies of air based photovoltaic-thermal systems</w:t>
       </w:r>
       <w:r>
         <w:rPr>
@@ -22106,23 +21562,7 @@
         <w:t xml:space="preserve"> et al</w:t>
       </w:r>
       <w:r>
-        <w:t>. Fundamentos da Engenharia de Petróleo. [</w:t>
-      </w:r>
-      <w:proofErr w:type="spellStart"/>
-      <w:r>
-        <w:t>S.l</w:t>
-      </w:r>
-      <w:proofErr w:type="spellEnd"/>
-      <w:r>
-        <w:t xml:space="preserve">.]: Editora </w:t>
-      </w:r>
-      <w:proofErr w:type="spellStart"/>
-      <w:r>
-        <w:t>Interciência</w:t>
-      </w:r>
-      <w:proofErr w:type="spellEnd"/>
-      <w:r>
-        <w:t xml:space="preserve">, 2001. </w:t>
+        <w:t xml:space="preserve">. Fundamentos da Engenharia de Petróleo. [S.l.]: Editora Interciência, 2001. </w:t>
       </w:r>
     </w:p>
     <w:p>
@@ -22147,100 +21587,33 @@
         <w:ind w:firstLine="708"/>
       </w:pPr>
       <w:r>
-        <w:t xml:space="preserve">Durante o ciclo de iniciação científica de 2023-2024, além da execução do plano de trabalho, </w:t>
-      </w:r>
-      <w:r>
-        <w:t>houve</w:t>
-      </w:r>
-      <w:r>
-        <w:t xml:space="preserve"> outras atividades relacionadas ao estudo.</w:t>
-      </w:r>
-      <w:r>
-        <w:t xml:space="preserve"> Uma delas foi a verificação da fusão dos dados AGP com os dados DLI</w:t>
-      </w:r>
-      <w:r>
-        <w:t>S,</w:t>
-      </w:r>
-      <w:r>
-        <w:t xml:space="preserve"> realizada com base na profundidade.</w:t>
+        <w:t xml:space="preserve">Durante o ciclo de iniciação científica 2024/25, foram realizadas atividades adicionais às previstas no plano de trabalho. </w:t>
+      </w:r>
+      <w:r>
+        <w:t>Uma delas foi</w:t>
+      </w:r>
+      <w:r>
+        <w:t xml:space="preserve"> a criação do algoritmo de emenda, projetado para possibilitar o processamento de poços que apresentem </w:t>
+      </w:r>
+      <w:r>
+        <w:t>múltiplas</w:t>
+      </w:r>
+      <w:r>
+        <w:t xml:space="preserve"> corrida</w:t>
+      </w:r>
+      <w:r>
+        <w:t>s, com os dados de uma curva armazenados em mais de um arquivo</w:t>
+      </w:r>
+      <w:r>
+        <w:t>.</w:t>
       </w:r>
       <w:r>
         <w:t xml:space="preserve"> </w:t>
       </w:r>
       <w:r>
-        <w:t>A</w:t>
-      </w:r>
-      <w:r>
-        <w:t xml:space="preserve"> fim de se certif</w:t>
-      </w:r>
-      <w:r>
-        <w:t xml:space="preserve">icar que o encaixe </w:t>
-      </w:r>
-      <w:r>
-        <w:t xml:space="preserve">das informações estava correto, foram criados gráficos para </w:t>
-      </w:r>
-      <w:r>
-        <w:t>visualizar a curva GR nos dados obtidos do DLIS e da fusão do DLIS com o AGP.</w:t>
-      </w:r>
-      <w:r>
-        <w:t xml:space="preserve"> A figura </w:t>
-      </w:r>
-      <w:r>
-        <w:t>6</w:t>
-      </w:r>
-      <w:r>
-        <w:t xml:space="preserve"> apresenta os </w:t>
-      </w:r>
-      <w:r>
-        <w:t xml:space="preserve">11 </w:t>
-      </w:r>
-      <w:r>
-        <w:t>gráficos</w:t>
-      </w:r>
-      <w:r>
-        <w:t xml:space="preserve"> de cada poço</w:t>
-      </w:r>
-      <w:r>
-        <w:t xml:space="preserve"> criados para essa finalidade</w:t>
-      </w:r>
-      <w:r>
-        <w:t xml:space="preserve">, onde a </w:t>
-      </w:r>
-      <w:r>
-        <w:t>linha azul representa os dados extraídos dos DLIS, e a</w:t>
-      </w:r>
-      <w:r>
-        <w:t xml:space="preserve"> vermelha</w:t>
-      </w:r>
-      <w:r>
-        <w:t xml:space="preserve"> os dados da fusão</w:t>
-      </w:r>
-      <w:r>
-        <w:t>.</w:t>
-      </w:r>
-      <w:r>
-        <w:t xml:space="preserve"> Pode-se observar que houve a sobreposição das linhas </w:t>
-      </w:r>
-      <w:r>
-        <w:t xml:space="preserve">em 10 dos 11 gráficos, o único poço que apresentou problemas foi o </w:t>
-      </w:r>
-      <w:r>
-        <w:t>P_696</w:t>
-      </w:r>
-      <w:r>
-        <w:t xml:space="preserve">, segundo da direita para esquerda. </w:t>
-      </w:r>
-      <w:r>
-        <w:t xml:space="preserve">Desse modo, por meio dessa verificação, </w:t>
-      </w:r>
-      <w:r>
-        <w:t>foi possível detectar inconsistências no processamento da fusão</w:t>
-      </w:r>
-      <w:r>
-        <w:t>, das quais foram posteriormente corrigidas.</w:t>
+        <w:t xml:space="preserve">A Figura &lt;num_fig&gt; apresenta as etapas do processo de emenda, ilustradas em um fluxograma. </w:t>
       </w:r>
     </w:p>
-    <w:p/>
     <w:p>
       <w:pPr>
         <w:pStyle w:val="PargrafodaLista"/>
@@ -22298,7 +21671,7 @@
           <w:sz w:val="20"/>
           <w:szCs w:val="20"/>
         </w:rPr>
-        <w:t>Gráficos para a verificação da fusão DLIS com o AGP</w:t>
+        <w:t>Fluxograma do algoritmo de emenda</w:t>
       </w:r>
     </w:p>
     <w:p>
@@ -22310,10 +21683,10 @@
           <w:noProof/>
         </w:rPr>
         <w:drawing>
-          <wp:inline distT="0" distB="0" distL="0" distR="0" wp14:anchorId="6EADFB88" wp14:editId="28E117EC">
-            <wp:extent cx="5353050" cy="4373819"/>
-            <wp:effectExtent l="0" t="0" r="0" b="8255"/>
-            <wp:docPr id="1218964224" name="Imagem 3"/>
+          <wp:inline distT="0" distB="0" distL="0" distR="0" wp14:anchorId="49D388DC" wp14:editId="3C0E6DDE">
+            <wp:extent cx="5609590" cy="2414905"/>
+            <wp:effectExtent l="0" t="0" r="0" b="4445"/>
+            <wp:docPr id="796886904" name="Imagem 1"/>
             <wp:cNvGraphicFramePr>
               <a:graphicFrameLocks xmlns:a="http://schemas.openxmlformats.org/drawingml/2006/main" noChangeAspect="1"/>
             </wp:cNvGraphicFramePr>
@@ -22321,13 +21694,13 @@
               <a:graphicData uri="http://schemas.openxmlformats.org/drawingml/2006/picture">
                 <pic:pic xmlns:pic="http://schemas.openxmlformats.org/drawingml/2006/picture">
                   <pic:nvPicPr>
-                    <pic:cNvPr id="0" name="Picture 3"/>
+                    <pic:cNvPr id="0" name="Picture 1"/>
                     <pic:cNvPicPr>
                       <a:picLocks noChangeAspect="1" noChangeArrowheads="1"/>
                     </pic:cNvPicPr>
                   </pic:nvPicPr>
                   <pic:blipFill>
-                    <a:blip r:embed="rId16" cstate="print">
+                    <a:blip r:embed="rId16">
                       <a:extLst>
                         <a:ext uri="{28A0092B-C50C-407E-A947-70E740481C1C}">
                           <a14:useLocalDpi xmlns:a14="http://schemas.microsoft.com/office/drawing/2010/main" val="0"/>
@@ -22342,7 +21715,7 @@
                   <pic:spPr bwMode="auto">
                     <a:xfrm>
                       <a:off x="0" y="0"/>
-                      <a:ext cx="5359185" cy="4378832"/>
+                      <a:ext cx="5609590" cy="2414905"/>
                     </a:xfrm>
                     <a:prstGeom prst="rect">
                       <a:avLst/>
@@ -22387,188 +21760,95 @@
     <w:p>
       <w:pPr>
         <w:pStyle w:val="PargrafodaLista"/>
+        <w:spacing w:before="240"/>
         <w:ind w:firstLine="708"/>
-      </w:pPr>
+        <w:rPr>
+          <w:sz w:val="20"/>
+          <w:szCs w:val="20"/>
+        </w:rPr>
+      </w:pPr>
+      <w:r>
+        <w:t xml:space="preserve">O primeiro passo </w:t>
+      </w:r>
+      <w:r>
+        <w:t>foi</w:t>
+      </w:r>
+      <w:r>
+        <w:t xml:space="preserve"> arredondar a variável TDEP, que representa a profundidade, para uma casa decimal, garantindo a padronização dessa unidade de medida em todas as corridas.</w:t>
+      </w:r>
+      <w:r>
+        <w:t xml:space="preserve"> Em seguida, substitui-se valores iguais a -999,25 por nulos. </w:t>
+      </w:r>
+      <w:r>
+        <w:t xml:space="preserve">A terceira etapa consistiu em extrair do Arquivo Geral de Poço (AGP) as profundidades correspondentes ao revestimento de superfície e ao revestimento intermediário. </w:t>
+      </w:r>
+      <w:r>
+        <w:t>Posteriormente</w:t>
+      </w:r>
+      <w:r>
+        <w:t>, no quarto passo, foram removidos os dados localizados a até 5 metros de distância desses revestimentos nas corridas que se iniciavam próximas a eles.</w:t>
+      </w:r>
+      <w:r>
+        <w:t xml:space="preserve"> </w:t>
+      </w:r>
+      <w:r>
+        <w:t xml:space="preserve">A sexta etapa envolveu a separação das corridas da curva a ser emendada em diferentes dataframes. Para as curvas </w:t>
+      </w:r>
+      <w:r>
+        <w:t xml:space="preserve">como a </w:t>
+      </w:r>
+      <w:r>
+        <w:t xml:space="preserve">GR, que apresentavam corridas com sobreposição entre si, optou-se por utilizar apenas as corridas </w:t>
+      </w:r>
+      <w:r>
+        <w:t xml:space="preserve">que </w:t>
+      </w:r>
+      <w:r>
+        <w:t>registra</w:t>
+      </w:r>
+      <w:r>
+        <w:t>ram</w:t>
+      </w:r>
+      <w:r>
+        <w:t xml:space="preserve"> simultaneamente GR e RES. Já para as demais curvas, onde não havia sobreposição, todas as corridas foram utilizadas.</w:t>
+      </w:r>
+      <w:r>
+        <w:t xml:space="preserve"> </w:t>
+      </w:r>
+      <w:r>
+        <w:t>A seguir,</w:t>
+      </w:r>
+      <w:r>
+        <w:t xml:space="preserve"> foram removidas as amostras (linhas dos dataframes) que continham valores nulos. O oitavo passo consistiu em concatenar os dataframes de uma curva específica em um único dataframe. Posteriormente, </w:t>
+      </w:r>
+      <w:r>
+        <w:t>os dataframes com as</w:t>
+      </w:r>
+      <w:r>
+        <w:t xml:space="preserve"> curvas emendadas foram unificad</w:t>
+      </w:r>
+      <w:r>
+        <w:t>o</w:t>
+      </w:r>
+      <w:r>
+        <w:t xml:space="preserve">s em um </w:t>
+      </w:r>
+      <w:r>
+        <w:t>só</w:t>
+      </w:r>
+      <w:r>
+        <w:t xml:space="preserve">, no qual cada curva foi representada por uma coluna. </w:t>
+      </w:r>
+      <w:r>
+        <w:lastRenderedPageBreak/>
+        <w:t>Por fim, a última etapa envolveu a exportação do dataframe unificado, contendo as curvas de um poço, para um arquivo no formato CSV.</w:t>
+      </w:r>
     </w:p>
     <w:p>
       <w:pPr>
         <w:pStyle w:val="PargrafodaLista"/>
         <w:ind w:firstLine="708"/>
       </w:pPr>
-      <w:r>
-        <w:t xml:space="preserve">Ademais, </w:t>
-      </w:r>
-      <w:r>
-        <w:t xml:space="preserve">foram criados gráficos do tipo box </w:t>
-      </w:r>
-      <w:proofErr w:type="spellStart"/>
-      <w:r>
-        <w:t>plot</w:t>
-      </w:r>
-      <w:proofErr w:type="spellEnd"/>
-      <w:r>
-        <w:t xml:space="preserve"> (diagrama de caixas) para fins de análise das propriedades </w:t>
-      </w:r>
-      <w:r>
-        <w:t>dos tipos litológicos em determinada unidade geológica.</w:t>
-      </w:r>
-      <w:r>
-        <w:t xml:space="preserve"> </w:t>
-      </w:r>
-      <w:r>
-        <w:t xml:space="preserve">A figura </w:t>
-      </w:r>
-      <w:r>
-        <w:t>7</w:t>
-      </w:r>
-      <w:r>
-        <w:t xml:space="preserve"> mostra os box </w:t>
-      </w:r>
-      <w:proofErr w:type="spellStart"/>
-      <w:r>
-        <w:t>plots</w:t>
-      </w:r>
-      <w:proofErr w:type="spellEnd"/>
-      <w:r>
-        <w:t xml:space="preserve"> da curva de perfil GR das amostras de Folhelho encontradas na unidade MUR_IBU.</w:t>
-      </w:r>
-      <w:r>
-        <w:t xml:space="preserve"> </w:t>
-      </w:r>
-    </w:p>
-    <w:p>
-      <w:pPr>
-        <w:pStyle w:val="PargrafodaLista"/>
-        <w:ind w:firstLine="708"/>
-      </w:pPr>
-    </w:p>
-    <w:p>
-      <w:pPr>
-        <w:pStyle w:val="PargrafodaLista"/>
-        <w:ind w:firstLine="708"/>
-        <w:jc w:val="center"/>
-        <w:rPr>
-          <w:sz w:val="20"/>
-          <w:szCs w:val="20"/>
-        </w:rPr>
-      </w:pPr>
-      <w:r>
-        <w:rPr>
-          <w:sz w:val="20"/>
-          <w:szCs w:val="20"/>
-        </w:rPr>
-        <w:t>Figura</w:t>
-      </w:r>
-      <w:r>
-        <w:rPr>
-          <w:sz w:val="20"/>
-          <w:szCs w:val="20"/>
-        </w:rPr>
-        <w:t xml:space="preserve"> </w:t>
-      </w:r>
-      <w:r>
-        <w:rPr>
-          <w:sz w:val="20"/>
-          <w:szCs w:val="20"/>
-        </w:rPr>
-        <w:t>7</w:t>
-      </w:r>
-      <w:r>
-        <w:rPr>
-          <w:sz w:val="20"/>
-          <w:szCs w:val="20"/>
-        </w:rPr>
-        <w:t xml:space="preserve"> </w:t>
-      </w:r>
-      <w:r>
-        <w:rPr>
-          <w:sz w:val="20"/>
-          <w:szCs w:val="20"/>
-        </w:rPr>
-        <w:t>–</w:t>
-      </w:r>
-      <w:r>
-        <w:rPr>
-          <w:sz w:val="20"/>
-          <w:szCs w:val="20"/>
-        </w:rPr>
-        <w:t xml:space="preserve"> </w:t>
-      </w:r>
-      <w:r>
-        <w:rPr>
-          <w:sz w:val="20"/>
-          <w:szCs w:val="20"/>
-        </w:rPr>
-        <w:t>Box</w:t>
-      </w:r>
-      <w:r>
-        <w:rPr>
-          <w:sz w:val="20"/>
-          <w:szCs w:val="20"/>
-        </w:rPr>
-        <w:t xml:space="preserve"> </w:t>
-      </w:r>
-      <w:proofErr w:type="spellStart"/>
-      <w:r>
-        <w:rPr>
-          <w:sz w:val="20"/>
-          <w:szCs w:val="20"/>
-        </w:rPr>
-        <w:t>plots</w:t>
-      </w:r>
-      <w:proofErr w:type="spellEnd"/>
-      <w:r>
-        <w:rPr>
-          <w:sz w:val="20"/>
-          <w:szCs w:val="20"/>
-        </w:rPr>
-        <w:t xml:space="preserve"> da propriedade GR para a litologia Folhelho na unidade MUR_IBU</w:t>
-      </w:r>
-    </w:p>
-    <w:p>
-      <w:pPr>
-        <w:pStyle w:val="PargrafodaLista"/>
-      </w:pPr>
-      <w:r>
-        <w:rPr>
-          <w:noProof/>
-        </w:rPr>
-        <w:drawing>
-          <wp:inline distT="0" distB="0" distL="0" distR="0" wp14:anchorId="1CC1E33C" wp14:editId="10229C24">
-            <wp:extent cx="5612130" cy="2793365"/>
-            <wp:effectExtent l="0" t="0" r="7620" b="6985"/>
-            <wp:docPr id="1080090625" name="Imagem 1" descr="Gráfico, Gráfico de caixa estreita&#10;&#10;Descrição gerada automaticamente"/>
-            <wp:cNvGraphicFramePr>
-              <a:graphicFrameLocks xmlns:a="http://schemas.openxmlformats.org/drawingml/2006/main" noChangeAspect="1"/>
-            </wp:cNvGraphicFramePr>
-            <a:graphic xmlns:a="http://schemas.openxmlformats.org/drawingml/2006/main">
-              <a:graphicData uri="http://schemas.openxmlformats.org/drawingml/2006/picture">
-                <pic:pic xmlns:pic="http://schemas.openxmlformats.org/drawingml/2006/picture">
-                  <pic:nvPicPr>
-                    <pic:cNvPr id="1080090625" name="Imagem 1" descr="Gráfico, Gráfico de caixa estreita&#10;&#10;Descrição gerada automaticamente"/>
-                    <pic:cNvPicPr/>
-                  </pic:nvPicPr>
-                  <pic:blipFill>
-                    <a:blip r:embed="rId17"/>
-                    <a:stretch>
-                      <a:fillRect/>
-                    </a:stretch>
-                  </pic:blipFill>
-                  <pic:spPr>
-                    <a:xfrm>
-                      <a:off x="0" y="0"/>
-                      <a:ext cx="5612130" cy="2793365"/>
-                    </a:xfrm>
-                    <a:prstGeom prst="rect">
-                      <a:avLst/>
-                    </a:prstGeom>
-                  </pic:spPr>
-                </pic:pic>
-              </a:graphicData>
-            </a:graphic>
-          </wp:inline>
-        </w:drawing>
-      </w:r>
     </w:p>
     <w:p>
       <w:pPr>
@@ -22585,14 +21865,7 @@
           <w:sz w:val="20"/>
           <w:szCs w:val="20"/>
         </w:rPr>
-        <w:t xml:space="preserve">                                                               </w:t>
-      </w:r>
-      <w:r>
-        <w:rPr>
-          <w:sz w:val="20"/>
-          <w:szCs w:val="20"/>
-        </w:rPr>
-        <w:t xml:space="preserve">Fonte: Autor </w:t>
+        <w:t xml:space="preserve"> </w:t>
       </w:r>
     </w:p>
     <w:p/>
@@ -22614,7 +21887,7 @@
 </file>
 
 <file path=word/endnotes.xml><?xml version="1.0" encoding="utf-8"?>
-<w:endnotes xmlns:wpc="http://schemas.microsoft.com/office/word/2010/wordprocessingCanvas" xmlns:cx="http://schemas.microsoft.com/office/drawing/2014/chartex" xmlns:cx1="http://schemas.microsoft.com/office/drawing/2015/9/8/chartex" xmlns:cx2="http://schemas.microsoft.com/office/drawing/2015/10/21/chartex" xmlns:cx3="http://schemas.microsoft.com/office/drawing/2016/5/9/chartex" xmlns:cx4="http://schemas.microsoft.com/office/drawing/2016/5/10/chartex" xmlns:cx5="http://schemas.microsoft.com/office/drawing/2016/5/11/chartex" xmlns:cx6="http://schemas.microsoft.com/office/drawing/2016/5/12/chartex" xmlns:cx7="http://schemas.microsoft.com/office/drawing/2016/5/13/chartex" xmlns:cx8="http://schemas.microsoft.com/office/drawing/2016/5/14/chartex" xmlns:mc="http://schemas.openxmlformats.org/markup-compatibility/2006" xmlns:aink="http://schemas.microsoft.com/office/drawing/2016/ink" xmlns:am3d="http://schemas.microsoft.com/office/drawing/2017/model3d" xmlns:o="urn:schemas-microsoft-com:office:office" xmlns:oel="http://schemas.microsoft.com/office/2019/extlst" xmlns:r="http://schemas.openxmlformats.org/officeDocument/2006/relationships" xmlns:m="http://schemas.openxmlformats.org/officeDocument/2006/math" xmlns:v="urn:schemas-microsoft-com:vml" xmlns:wp14="http://schemas.microsoft.com/office/word/2010/wordprocessingDrawing" xmlns:wp="http://schemas.openxmlformats.org/drawingml/2006/wordprocessingDrawing" xmlns:w10="urn:schemas-microsoft-com:office:word" xmlns:w="http://schemas.openxmlformats.org/wordprocessingml/2006/main" xmlns:w14="http://schemas.microsoft.com/office/word/2010/wordml" xmlns:w15="http://schemas.microsoft.com/office/word/2012/wordml" xmlns:w16cex="http://schemas.microsoft.com/office/word/2018/wordml/cex" xmlns:w16cid="http://schemas.microsoft.com/office/word/2016/wordml/cid" xmlns:w16="http://schemas.microsoft.com/office/word/2018/wordml" xmlns:w16du="http://schemas.microsoft.com/office/word/2023/wordml/word16du" xmlns:w16sdtdh="http://schemas.microsoft.com/office/word/2020/wordml/sdtdatahash" xmlns:w16se="http://schemas.microsoft.com/office/word/2015/wordml/symex" xmlns:wpg="http://schemas.microsoft.com/office/word/2010/wordprocessingGroup" xmlns:wpi="http://schemas.microsoft.com/office/word/2010/wordprocessingInk" xmlns:wne="http://schemas.microsoft.com/office/word/2006/wordml" xmlns:wps="http://schemas.microsoft.com/office/word/2010/wordprocessingShape" mc:Ignorable="w14 w15 w16se w16cid w16 w16cex w16sdtdh w16du wp14">
+<w:endnotes xmlns:wpc="http://schemas.microsoft.com/office/word/2010/wordprocessingCanvas" xmlns:cx="http://schemas.microsoft.com/office/drawing/2014/chartex" xmlns:cx1="http://schemas.microsoft.com/office/drawing/2015/9/8/chartex" xmlns:cx2="http://schemas.microsoft.com/office/drawing/2015/10/21/chartex" xmlns:cx3="http://schemas.microsoft.com/office/drawing/2016/5/9/chartex" xmlns:cx4="http://schemas.microsoft.com/office/drawing/2016/5/10/chartex" xmlns:cx5="http://schemas.microsoft.com/office/drawing/2016/5/11/chartex" xmlns:cx6="http://schemas.microsoft.com/office/drawing/2016/5/12/chartex" xmlns:cx7="http://schemas.microsoft.com/office/drawing/2016/5/13/chartex" xmlns:cx8="http://schemas.microsoft.com/office/drawing/2016/5/14/chartex" xmlns:mc="http://schemas.openxmlformats.org/markup-compatibility/2006" xmlns:aink="http://schemas.microsoft.com/office/drawing/2016/ink" xmlns:am3d="http://schemas.microsoft.com/office/drawing/2017/model3d" xmlns:o="urn:schemas-microsoft-com:office:office" xmlns:oel="http://schemas.microsoft.com/office/2019/extlst" xmlns:r="http://schemas.openxmlformats.org/officeDocument/2006/relationships" xmlns:m="http://schemas.openxmlformats.org/officeDocument/2006/math" xmlns:v="urn:schemas-microsoft-com:vml" xmlns:wp14="http://schemas.microsoft.com/office/word/2010/wordprocessingDrawing" xmlns:wp="http://schemas.openxmlformats.org/drawingml/2006/wordprocessingDrawing" xmlns:w10="urn:schemas-microsoft-com:office:word" xmlns:w="http://schemas.openxmlformats.org/wordprocessingml/2006/main" xmlns:w14="http://schemas.microsoft.com/office/word/2010/wordml" xmlns:w15="http://schemas.microsoft.com/office/word/2012/wordml" xmlns:w16cex="http://schemas.microsoft.com/office/word/2018/wordml/cex" xmlns:w16cid="http://schemas.microsoft.com/office/word/2016/wordml/cid" xmlns:w16="http://schemas.microsoft.com/office/word/2018/wordml" xmlns:w16du="http://schemas.microsoft.com/office/word/2023/wordml/word16du" xmlns:w16sdtdh="http://schemas.microsoft.com/office/word/2020/wordml/sdtdatahash" xmlns:w16sdtfl="http://schemas.microsoft.com/office/word/2024/wordml/sdtformatlock" xmlns:w16se="http://schemas.microsoft.com/office/word/2015/wordml/symex" xmlns:wpg="http://schemas.microsoft.com/office/word/2010/wordprocessingGroup" xmlns:wpi="http://schemas.microsoft.com/office/word/2010/wordprocessingInk" xmlns:wne="http://schemas.microsoft.com/office/word/2006/wordml" xmlns:wps="http://schemas.microsoft.com/office/word/2010/wordprocessingShape" mc:Ignorable="w14 w15 w16se w16cid w16 w16cex w16sdtdh w16sdtfl w16du wp14">
   <w:endnote w:type="separator" w:id="-1">
     <w:p>
       <w:r>
@@ -22633,7 +21906,7 @@
 </file>
 
 <file path=word/footnotes.xml><?xml version="1.0" encoding="utf-8"?>
-<w:footnotes xmlns:wpc="http://schemas.microsoft.com/office/word/2010/wordprocessingCanvas" xmlns:cx="http://schemas.microsoft.com/office/drawing/2014/chartex" xmlns:cx1="http://schemas.microsoft.com/office/drawing/2015/9/8/chartex" xmlns:cx2="http://schemas.microsoft.com/office/drawing/2015/10/21/chartex" xmlns:cx3="http://schemas.microsoft.com/office/drawing/2016/5/9/chartex" xmlns:cx4="http://schemas.microsoft.com/office/drawing/2016/5/10/chartex" xmlns:cx5="http://schemas.microsoft.com/office/drawing/2016/5/11/chartex" xmlns:cx6="http://schemas.microsoft.com/office/drawing/2016/5/12/chartex" xmlns:cx7="http://schemas.microsoft.com/office/drawing/2016/5/13/chartex" xmlns:cx8="http://schemas.microsoft.com/office/drawing/2016/5/14/chartex" xmlns:mc="http://schemas.openxmlformats.org/markup-compatibility/2006" xmlns:aink="http://schemas.microsoft.com/office/drawing/2016/ink" xmlns:am3d="http://schemas.microsoft.com/office/drawing/2017/model3d" xmlns:o="urn:schemas-microsoft-com:office:office" xmlns:oel="http://schemas.microsoft.com/office/2019/extlst" xmlns:r="http://schemas.openxmlformats.org/officeDocument/2006/relationships" xmlns:m="http://schemas.openxmlformats.org/officeDocument/2006/math" xmlns:v="urn:schemas-microsoft-com:vml" xmlns:wp14="http://schemas.microsoft.com/office/word/2010/wordprocessingDrawing" xmlns:wp="http://schemas.openxmlformats.org/drawingml/2006/wordprocessingDrawing" xmlns:w10="urn:schemas-microsoft-com:office:word" xmlns:w="http://schemas.openxmlformats.org/wordprocessingml/2006/main" xmlns:w14="http://schemas.microsoft.com/office/word/2010/wordml" xmlns:w15="http://schemas.microsoft.com/office/word/2012/wordml" xmlns:w16cex="http://schemas.microsoft.com/office/word/2018/wordml/cex" xmlns:w16cid="http://schemas.microsoft.com/office/word/2016/wordml/cid" xmlns:w16="http://schemas.microsoft.com/office/word/2018/wordml" xmlns:w16du="http://schemas.microsoft.com/office/word/2023/wordml/word16du" xmlns:w16sdtdh="http://schemas.microsoft.com/office/word/2020/wordml/sdtdatahash" xmlns:w16se="http://schemas.microsoft.com/office/word/2015/wordml/symex" xmlns:wpg="http://schemas.microsoft.com/office/word/2010/wordprocessingGroup" xmlns:wpi="http://schemas.microsoft.com/office/word/2010/wordprocessingInk" xmlns:wne="http://schemas.microsoft.com/office/word/2006/wordml" xmlns:wps="http://schemas.microsoft.com/office/word/2010/wordprocessingShape" mc:Ignorable="w14 w15 w16se w16cid w16 w16cex w16sdtdh w16du wp14">
+<w:footnotes xmlns:wpc="http://schemas.microsoft.com/office/word/2010/wordprocessingCanvas" xmlns:cx="http://schemas.microsoft.com/office/drawing/2014/chartex" xmlns:cx1="http://schemas.microsoft.com/office/drawing/2015/9/8/chartex" xmlns:cx2="http://schemas.microsoft.com/office/drawing/2015/10/21/chartex" xmlns:cx3="http://schemas.microsoft.com/office/drawing/2016/5/9/chartex" xmlns:cx4="http://schemas.microsoft.com/office/drawing/2016/5/10/chartex" xmlns:cx5="http://schemas.microsoft.com/office/drawing/2016/5/11/chartex" xmlns:cx6="http://schemas.microsoft.com/office/drawing/2016/5/12/chartex" xmlns:cx7="http://schemas.microsoft.com/office/drawing/2016/5/13/chartex" xmlns:cx8="http://schemas.microsoft.com/office/drawing/2016/5/14/chartex" xmlns:mc="http://schemas.openxmlformats.org/markup-compatibility/2006" xmlns:aink="http://schemas.microsoft.com/office/drawing/2016/ink" xmlns:am3d="http://schemas.microsoft.com/office/drawing/2017/model3d" xmlns:o="urn:schemas-microsoft-com:office:office" xmlns:oel="http://schemas.microsoft.com/office/2019/extlst" xmlns:r="http://schemas.openxmlformats.org/officeDocument/2006/relationships" xmlns:m="http://schemas.openxmlformats.org/officeDocument/2006/math" xmlns:v="urn:schemas-microsoft-com:vml" xmlns:wp14="http://schemas.microsoft.com/office/word/2010/wordprocessingDrawing" xmlns:wp="http://schemas.openxmlformats.org/drawingml/2006/wordprocessingDrawing" xmlns:w10="urn:schemas-microsoft-com:office:word" xmlns:w="http://schemas.openxmlformats.org/wordprocessingml/2006/main" xmlns:w14="http://schemas.microsoft.com/office/word/2010/wordml" xmlns:w15="http://schemas.microsoft.com/office/word/2012/wordml" xmlns:w16cex="http://schemas.microsoft.com/office/word/2018/wordml/cex" xmlns:w16cid="http://schemas.microsoft.com/office/word/2016/wordml/cid" xmlns:w16="http://schemas.microsoft.com/office/word/2018/wordml" xmlns:w16du="http://schemas.microsoft.com/office/word/2023/wordml/word16du" xmlns:w16sdtdh="http://schemas.microsoft.com/office/word/2020/wordml/sdtdatahash" xmlns:w16sdtfl="http://schemas.microsoft.com/office/word/2024/wordml/sdtformatlock" xmlns:w16se="http://schemas.microsoft.com/office/word/2015/wordml/symex" xmlns:wpg="http://schemas.microsoft.com/office/word/2010/wordprocessingGroup" xmlns:wpi="http://schemas.microsoft.com/office/word/2010/wordprocessingInk" xmlns:wne="http://schemas.microsoft.com/office/word/2006/wordml" xmlns:wps="http://schemas.microsoft.com/office/word/2010/wordprocessingShape" mc:Ignorable="w14 w15 w16se w16cid w16 w16cex w16sdtdh w16sdtfl w16du wp14">
   <w:footnote w:type="separator" w:id="-1">
     <w:p>
       <w:r>
@@ -22652,7 +21925,7 @@
 </file>
 
 <file path=word/header1.xml><?xml version="1.0" encoding="utf-8"?>
-<w:hdr xmlns:wpc="http://schemas.microsoft.com/office/word/2010/wordprocessingCanvas" xmlns:cx="http://schemas.microsoft.com/office/drawing/2014/chartex" xmlns:cx1="http://schemas.microsoft.com/office/drawing/2015/9/8/chartex" xmlns:cx2="http://schemas.microsoft.com/office/drawing/2015/10/21/chartex" xmlns:cx3="http://schemas.microsoft.com/office/drawing/2016/5/9/chartex" xmlns:cx4="http://schemas.microsoft.com/office/drawing/2016/5/10/chartex" xmlns:cx5="http://schemas.microsoft.com/office/drawing/2016/5/11/chartex" xmlns:cx6="http://schemas.microsoft.com/office/drawing/2016/5/12/chartex" xmlns:cx7="http://schemas.microsoft.com/office/drawing/2016/5/13/chartex" xmlns:cx8="http://schemas.microsoft.com/office/drawing/2016/5/14/chartex" xmlns:mc="http://schemas.openxmlformats.org/markup-compatibility/2006" xmlns:aink="http://schemas.microsoft.com/office/drawing/2016/ink" xmlns:am3d="http://schemas.microsoft.com/office/drawing/2017/model3d" xmlns:o="urn:schemas-microsoft-com:office:office" xmlns:oel="http://schemas.microsoft.com/office/2019/extlst" xmlns:r="http://schemas.openxmlformats.org/officeDocument/2006/relationships" xmlns:m="http://schemas.openxmlformats.org/officeDocument/2006/math" xmlns:v="urn:schemas-microsoft-com:vml" xmlns:wp14="http://schemas.microsoft.com/office/word/2010/wordprocessingDrawing" xmlns:wp="http://schemas.openxmlformats.org/drawingml/2006/wordprocessingDrawing" xmlns:w10="urn:schemas-microsoft-com:office:word" xmlns:w="http://schemas.openxmlformats.org/wordprocessingml/2006/main" xmlns:w14="http://schemas.microsoft.com/office/word/2010/wordml" xmlns:w15="http://schemas.microsoft.com/office/word/2012/wordml" xmlns:w16cex="http://schemas.microsoft.com/office/word/2018/wordml/cex" xmlns:w16cid="http://schemas.microsoft.com/office/word/2016/wordml/cid" xmlns:w16="http://schemas.microsoft.com/office/word/2018/wordml" xmlns:w16du="http://schemas.microsoft.com/office/word/2023/wordml/word16du" xmlns:w16sdtdh="http://schemas.microsoft.com/office/word/2020/wordml/sdtdatahash" xmlns:w16se="http://schemas.microsoft.com/office/word/2015/wordml/symex" xmlns:wpg="http://schemas.microsoft.com/office/word/2010/wordprocessingGroup" xmlns:wpi="http://schemas.microsoft.com/office/word/2010/wordprocessingInk" xmlns:wne="http://schemas.microsoft.com/office/word/2006/wordml" xmlns:wps="http://schemas.microsoft.com/office/word/2010/wordprocessingShape" mc:Ignorable="w14 w15 w16se w16cid w16 w16cex w16sdtdh w16du wp14">
+<w:hdr xmlns:wpc="http://schemas.microsoft.com/office/word/2010/wordprocessingCanvas" xmlns:cx="http://schemas.microsoft.com/office/drawing/2014/chartex" xmlns:cx1="http://schemas.microsoft.com/office/drawing/2015/9/8/chartex" xmlns:cx2="http://schemas.microsoft.com/office/drawing/2015/10/21/chartex" xmlns:cx3="http://schemas.microsoft.com/office/drawing/2016/5/9/chartex" xmlns:cx4="http://schemas.microsoft.com/office/drawing/2016/5/10/chartex" xmlns:cx5="http://schemas.microsoft.com/office/drawing/2016/5/11/chartex" xmlns:cx6="http://schemas.microsoft.com/office/drawing/2016/5/12/chartex" xmlns:cx7="http://schemas.microsoft.com/office/drawing/2016/5/13/chartex" xmlns:cx8="http://schemas.microsoft.com/office/drawing/2016/5/14/chartex" xmlns:mc="http://schemas.openxmlformats.org/markup-compatibility/2006" xmlns:aink="http://schemas.microsoft.com/office/drawing/2016/ink" xmlns:am3d="http://schemas.microsoft.com/office/drawing/2017/model3d" xmlns:o="urn:schemas-microsoft-com:office:office" xmlns:oel="http://schemas.microsoft.com/office/2019/extlst" xmlns:r="http://schemas.openxmlformats.org/officeDocument/2006/relationships" xmlns:m="http://schemas.openxmlformats.org/officeDocument/2006/math" xmlns:v="urn:schemas-microsoft-com:vml" xmlns:wp14="http://schemas.microsoft.com/office/word/2010/wordprocessingDrawing" xmlns:wp="http://schemas.openxmlformats.org/drawingml/2006/wordprocessingDrawing" xmlns:w10="urn:schemas-microsoft-com:office:word" xmlns:w="http://schemas.openxmlformats.org/wordprocessingml/2006/main" xmlns:w14="http://schemas.microsoft.com/office/word/2010/wordml" xmlns:w15="http://schemas.microsoft.com/office/word/2012/wordml" xmlns:w16cex="http://schemas.microsoft.com/office/word/2018/wordml/cex" xmlns:w16cid="http://schemas.microsoft.com/office/word/2016/wordml/cid" xmlns:w16="http://schemas.microsoft.com/office/word/2018/wordml" xmlns:w16du="http://schemas.microsoft.com/office/word/2023/wordml/word16du" xmlns:w16sdtdh="http://schemas.microsoft.com/office/word/2020/wordml/sdtdatahash" xmlns:w16sdtfl="http://schemas.microsoft.com/office/word/2024/wordml/sdtformatlock" xmlns:w16se="http://schemas.microsoft.com/office/word/2015/wordml/symex" xmlns:wpg="http://schemas.microsoft.com/office/word/2010/wordprocessingGroup" xmlns:wpi="http://schemas.microsoft.com/office/word/2010/wordprocessingInk" xmlns:wne="http://schemas.microsoft.com/office/word/2006/wordml" xmlns:wps="http://schemas.microsoft.com/office/word/2010/wordprocessingShape" mc:Ignorable="w14 w15 w16se w16cid w16 w16cex w16sdtdh w16sdtfl w16du wp14">
   <w:sdt>
     <w:sdtPr>
       <w:id w:val="2134906563"/>
@@ -22661,7 +21934,6 @@
         <w:docPartUnique/>
       </w:docPartObj>
     </w:sdtPr>
-    <w:sdtEndPr/>
     <w:sdtContent>
       <w:p>
         <w:pPr>
@@ -22695,7 +21967,7 @@
 </file>
 
 <file path=word/numbering.xml><?xml version="1.0" encoding="utf-8"?>
-<w:numbering xmlns:wpc="http://schemas.microsoft.com/office/word/2010/wordprocessingCanvas" xmlns:cx="http://schemas.microsoft.com/office/drawing/2014/chartex" xmlns:cx1="http://schemas.microsoft.com/office/drawing/2015/9/8/chartex" xmlns:cx2="http://schemas.microsoft.com/office/drawing/2015/10/21/chartex" xmlns:cx3="http://schemas.microsoft.com/office/drawing/2016/5/9/chartex" xmlns:cx4="http://schemas.microsoft.com/office/drawing/2016/5/10/chartex" xmlns:cx5="http://schemas.microsoft.com/office/drawing/2016/5/11/chartex" xmlns:cx6="http://schemas.microsoft.com/office/drawing/2016/5/12/chartex" xmlns:cx7="http://schemas.microsoft.com/office/drawing/2016/5/13/chartex" xmlns:cx8="http://schemas.microsoft.com/office/drawing/2016/5/14/chartex" xmlns:mc="http://schemas.openxmlformats.org/markup-compatibility/2006" xmlns:aink="http://schemas.microsoft.com/office/drawing/2016/ink" xmlns:am3d="http://schemas.microsoft.com/office/drawing/2017/model3d" xmlns:o="urn:schemas-microsoft-com:office:office" xmlns:oel="http://schemas.microsoft.com/office/2019/extlst" xmlns:r="http://schemas.openxmlformats.org/officeDocument/2006/relationships" xmlns:m="http://schemas.openxmlformats.org/officeDocument/2006/math" xmlns:v="urn:schemas-microsoft-com:vml" xmlns:wp14="http://schemas.microsoft.com/office/word/2010/wordprocessingDrawing" xmlns:wp="http://schemas.openxmlformats.org/drawingml/2006/wordprocessingDrawing" xmlns:w10="urn:schemas-microsoft-com:office:word" xmlns:w="http://schemas.openxmlformats.org/wordprocessingml/2006/main" xmlns:w14="http://schemas.microsoft.com/office/word/2010/wordml" xmlns:w15="http://schemas.microsoft.com/office/word/2012/wordml" xmlns:w16cex="http://schemas.microsoft.com/office/word/2018/wordml/cex" xmlns:w16cid="http://schemas.microsoft.com/office/word/2016/wordml/cid" xmlns:w16="http://schemas.microsoft.com/office/word/2018/wordml" xmlns:w16du="http://schemas.microsoft.com/office/word/2023/wordml/word16du" xmlns:w16sdtdh="http://schemas.microsoft.com/office/word/2020/wordml/sdtdatahash" xmlns:w16se="http://schemas.microsoft.com/office/word/2015/wordml/symex" xmlns:wpg="http://schemas.microsoft.com/office/word/2010/wordprocessingGroup" xmlns:wpi="http://schemas.microsoft.com/office/word/2010/wordprocessingInk" xmlns:wne="http://schemas.microsoft.com/office/word/2006/wordml" xmlns:wps="http://schemas.microsoft.com/office/word/2010/wordprocessingShape" mc:Ignorable="w14 w15 w16se w16cid w16 w16cex w16sdtdh w16du wp14">
+<w:numbering xmlns:wpc="http://schemas.microsoft.com/office/word/2010/wordprocessingCanvas" xmlns:cx="http://schemas.microsoft.com/office/drawing/2014/chartex" xmlns:cx1="http://schemas.microsoft.com/office/drawing/2015/9/8/chartex" xmlns:cx2="http://schemas.microsoft.com/office/drawing/2015/10/21/chartex" xmlns:cx3="http://schemas.microsoft.com/office/drawing/2016/5/9/chartex" xmlns:cx4="http://schemas.microsoft.com/office/drawing/2016/5/10/chartex" xmlns:cx5="http://schemas.microsoft.com/office/drawing/2016/5/11/chartex" xmlns:cx6="http://schemas.microsoft.com/office/drawing/2016/5/12/chartex" xmlns:cx7="http://schemas.microsoft.com/office/drawing/2016/5/13/chartex" xmlns:cx8="http://schemas.microsoft.com/office/drawing/2016/5/14/chartex" xmlns:mc="http://schemas.openxmlformats.org/markup-compatibility/2006" xmlns:aink="http://schemas.microsoft.com/office/drawing/2016/ink" xmlns:am3d="http://schemas.microsoft.com/office/drawing/2017/model3d" xmlns:o="urn:schemas-microsoft-com:office:office" xmlns:oel="http://schemas.microsoft.com/office/2019/extlst" xmlns:r="http://schemas.openxmlformats.org/officeDocument/2006/relationships" xmlns:m="http://schemas.openxmlformats.org/officeDocument/2006/math" xmlns:v="urn:schemas-microsoft-com:vml" xmlns:wp14="http://schemas.microsoft.com/office/word/2010/wordprocessingDrawing" xmlns:wp="http://schemas.openxmlformats.org/drawingml/2006/wordprocessingDrawing" xmlns:w10="urn:schemas-microsoft-com:office:word" xmlns:w="http://schemas.openxmlformats.org/wordprocessingml/2006/main" xmlns:w14="http://schemas.microsoft.com/office/word/2010/wordml" xmlns:w15="http://schemas.microsoft.com/office/word/2012/wordml" xmlns:w16cex="http://schemas.microsoft.com/office/word/2018/wordml/cex" xmlns:w16cid="http://schemas.microsoft.com/office/word/2016/wordml/cid" xmlns:w16="http://schemas.microsoft.com/office/word/2018/wordml" xmlns:w16du="http://schemas.microsoft.com/office/word/2023/wordml/word16du" xmlns:w16sdtdh="http://schemas.microsoft.com/office/word/2020/wordml/sdtdatahash" xmlns:w16sdtfl="http://schemas.microsoft.com/office/word/2024/wordml/sdtformatlock" xmlns:w16se="http://schemas.microsoft.com/office/word/2015/wordml/symex" xmlns:wpg="http://schemas.microsoft.com/office/word/2010/wordprocessingGroup" xmlns:wpi="http://schemas.microsoft.com/office/word/2010/wordprocessingInk" xmlns:wne="http://schemas.microsoft.com/office/word/2006/wordml" xmlns:wps="http://schemas.microsoft.com/office/word/2010/wordprocessingShape" mc:Ignorable="w14 w15 w16se w16cid w16 w16cex w16sdtdh w16sdtfl w16du wp14">
   <w:abstractNum w:abstractNumId="0" w15:restartNumberingAfterBreak="0">
     <w:nsid w:val="02995021"/>
     <w:multiLevelType w:val="multilevel"/>
@@ -25171,7 +24443,7 @@
 </file>
 
 <file path=word/styles.xml><?xml version="1.0" encoding="utf-8"?>
-<w:styles xmlns:mc="http://schemas.openxmlformats.org/markup-compatibility/2006" xmlns:r="http://schemas.openxmlformats.org/officeDocument/2006/relationships" xmlns:w="http://schemas.openxmlformats.org/wordprocessingml/2006/main" xmlns:w14="http://schemas.microsoft.com/office/word/2010/wordml" xmlns:w15="http://schemas.microsoft.com/office/word/2012/wordml" xmlns:w16cex="http://schemas.microsoft.com/office/word/2018/wordml/cex" xmlns:w16cid="http://schemas.microsoft.com/office/word/2016/wordml/cid" xmlns:w16="http://schemas.microsoft.com/office/word/2018/wordml" xmlns:w16du="http://schemas.microsoft.com/office/word/2023/wordml/word16du" xmlns:w16sdtdh="http://schemas.microsoft.com/office/word/2020/wordml/sdtdatahash" xmlns:w16se="http://schemas.microsoft.com/office/word/2015/wordml/symex" mc:Ignorable="w14 w15 w16se w16cid w16 w16cex w16sdtdh w16du">
+<w:styles xmlns:mc="http://schemas.openxmlformats.org/markup-compatibility/2006" xmlns:r="http://schemas.openxmlformats.org/officeDocument/2006/relationships" xmlns:w="http://schemas.openxmlformats.org/wordprocessingml/2006/main" xmlns:w14="http://schemas.microsoft.com/office/word/2010/wordml" xmlns:w15="http://schemas.microsoft.com/office/word/2012/wordml" xmlns:w16cex="http://schemas.microsoft.com/office/word/2018/wordml/cex" xmlns:w16cid="http://schemas.microsoft.com/office/word/2016/wordml/cid" xmlns:w16="http://schemas.microsoft.com/office/word/2018/wordml" xmlns:w16du="http://schemas.microsoft.com/office/word/2023/wordml/word16du" xmlns:w16sdtdh="http://schemas.microsoft.com/office/word/2020/wordml/sdtdatahash" xmlns:w16sdtfl="http://schemas.microsoft.com/office/word/2024/wordml/sdtformatlock" xmlns:w16se="http://schemas.microsoft.com/office/word/2015/wordml/symex" mc:Ignorable="w14 w15 w16se w16cid w16 w16cex w16sdtdh w16sdtfl w16du">
   <w:docDefaults>
     <w:rPrDefault>
       <w:rPr>
@@ -25821,6 +25093,7 @@
   <w:style w:type="character" w:default="1" w:styleId="Fontepargpadro">
     <w:name w:val="Default Paragraph Font"/>
     <w:uiPriority w:val="1"/>
+    <w:semiHidden/>
     <w:unhideWhenUsed/>
   </w:style>
   <w:style w:type="table" w:default="1" w:styleId="Tabelanormal">

</xml_diff>